<commit_message>
Make resume more human-friendly
</commit_message>
<xml_diff>
--- a/resume.docx
+++ b/resume.docx
@@ -1352,26 +1352,86 @@
               <w:rPr>
                 <w:rFonts w:cstheme="minorHAnsi"/>
               </w:rPr>
-              <w:t xml:space="preserve"> a custom CSS-styled react-audio-player skin t</w:t>
-            </w:r>
-            <w:r>
-              <w:rPr>
-                <w:rFonts w:cstheme="minorHAnsi"/>
-              </w:rPr>
-              <w:t>o display album artwork,</w:t>
-            </w:r>
-          </w:p>
-          <w:p>
-            <w:pPr>
-              <w:pStyle w:val="ListParagraph"/>
-              <w:tabs>
-                <w:tab w:val="right" w:pos="9859"/>
-              </w:tabs>
-              <w:ind w:left="427"/>
-              <w:rPr>
-                <w:rFonts w:cstheme="minorHAnsi"/>
-              </w:rPr>
-            </w:pPr>
+              <w:t xml:space="preserve"> a custom CSS-styled react-audio-player </w:t>
+            </w:r>
+            <w:r>
+              <w:rPr>
+                <w:rFonts w:cstheme="minorHAnsi"/>
+              </w:rPr>
+              <w:t>component</w:t>
+            </w:r>
+            <w:r>
+              <w:rPr>
+                <w:rFonts w:cstheme="minorHAnsi"/>
+              </w:rPr>
+              <w:t xml:space="preserve"> implementing</w:t>
+            </w:r>
+            <w:r>
+              <w:rPr>
+                <w:rFonts w:cstheme="minorHAnsi"/>
+              </w:rPr>
+              <w:t xml:space="preserve"> a centralized state</w:t>
+            </w:r>
+            <w:r>
+              <w:rPr>
+                <w:rFonts w:cstheme="minorHAnsi"/>
+              </w:rPr>
+              <w:t xml:space="preserve"> t</w:t>
+            </w:r>
+            <w:r>
+              <w:rPr>
+                <w:rFonts w:cstheme="minorHAnsi"/>
+              </w:rPr>
+              <w:t>o display artwork</w:t>
+            </w:r>
+            <w:r>
+              <w:rPr>
+                <w:rFonts w:cstheme="minorHAnsi"/>
+              </w:rPr>
+              <w:t>/metadata</w:t>
+            </w:r>
+            <w:r>
+              <w:rPr>
+                <w:rFonts w:cstheme="minorHAnsi"/>
+              </w:rPr>
+              <w:t>,</w:t>
+            </w:r>
+            <w:r>
+              <w:rPr>
+                <w:rFonts w:cstheme="minorHAnsi"/>
+              </w:rPr>
+              <w:t xml:space="preserve"> </w:t>
+            </w:r>
+            <w:r>
+              <w:rPr>
+                <w:rFonts w:cstheme="minorHAnsi"/>
+              </w:rPr>
+              <w:t xml:space="preserve">control </w:t>
+            </w:r>
+            <w:r>
+              <w:rPr>
+                <w:rFonts w:cstheme="minorHAnsi"/>
+              </w:rPr>
+              <w:t>audio</w:t>
+            </w:r>
+            <w:r>
+              <w:rPr>
+                <w:rFonts w:cstheme="minorHAnsi"/>
+              </w:rPr>
+              <w:t xml:space="preserve"> playback</w:t>
+            </w:r>
+            <w:r>
+              <w:rPr>
+                <w:rFonts w:cstheme="minorHAnsi"/>
+              </w:rPr>
+              <w:t xml:space="preserve">, </w:t>
+            </w:r>
+            <w:r>
+              <w:rPr>
+                <w:rFonts w:cstheme="minorHAnsi"/>
+              </w:rPr>
+              <w:t xml:space="preserve">and </w:t>
+            </w:r>
             <w:r>
               <w:rPr>
                 <w:rFonts w:cstheme="minorHAnsi"/>
@@ -1388,19 +1448,37 @@
               <w:rPr>
                 <w:rFonts w:cstheme="minorHAnsi"/>
               </w:rPr>
-              <w:t xml:space="preserve">between tracks, and play audio stored on Amazon S3 via </w:t>
-            </w:r>
-            <w:r>
-              <w:rPr>
-                <w:rFonts w:cstheme="minorHAnsi"/>
-              </w:rPr>
-              <w:t xml:space="preserve">the </w:t>
-            </w:r>
-            <w:r>
-              <w:rPr>
-                <w:rFonts w:cstheme="minorHAnsi"/>
-              </w:rPr>
-              <w:t>Paperclip gem.</w:t>
+              <w:t xml:space="preserve">seamlessly </w:t>
+            </w:r>
+            <w:r>
+              <w:rPr>
+                <w:rFonts w:cstheme="minorHAnsi"/>
+              </w:rPr>
+              <w:t>between</w:t>
+            </w:r>
+            <w:r>
+              <w:rPr>
+                <w:rFonts w:cstheme="minorHAnsi"/>
+              </w:rPr>
+              <w:t xml:space="preserve"> </w:t>
+            </w:r>
+            <w:r>
+              <w:rPr>
+                <w:rFonts w:cstheme="minorHAnsi"/>
+              </w:rPr>
+              <w:t xml:space="preserve">a list of </w:t>
+            </w:r>
+            <w:r>
+              <w:rPr>
+                <w:rFonts w:cstheme="minorHAnsi"/>
+              </w:rPr>
+              <w:t>tracks</w:t>
+            </w:r>
+            <w:r>
+              <w:rPr>
+                <w:rFonts w:cstheme="minorHAnsi"/>
+              </w:rPr>
+              <w:t>.</w:t>
             </w:r>
           </w:p>
           <w:p>
@@ -1422,7 +1500,13 @@
               <w:rPr>
                 <w:rFonts w:cstheme="minorHAnsi"/>
               </w:rPr>
-              <w:t xml:space="preserve">Dynamically renders modular React components for editing user info fields </w:t>
+              <w:t xml:space="preserve">Presents a tabbed interface for uploading </w:t>
+            </w:r>
+            <w:r>
+              <w:rPr>
+                <w:rFonts w:cstheme="minorHAnsi"/>
+              </w:rPr>
+              <w:t xml:space="preserve">audio </w:t>
             </w:r>
             <w:r>
               <w:rPr>
@@ -1430,23 +1514,113 @@
               </w:rPr>
               <w:t>and</w:t>
             </w:r>
-          </w:p>
-          <w:p>
-            <w:pPr>
-              <w:pStyle w:val="ListParagraph"/>
-              <w:tabs>
-                <w:tab w:val="right" w:pos="9859"/>
-              </w:tabs>
-              <w:ind w:left="427"/>
-              <w:rPr>
-                <w:rFonts w:cstheme="minorHAnsi"/>
-              </w:rPr>
-            </w:pPr>
-            <w:r>
-              <w:rPr>
-                <w:rFonts w:cstheme="minorHAnsi"/>
-              </w:rPr>
-              <w:t>managing multiple track uploads within albums on an individual basis.</w:t>
+            <w:r>
+              <w:rPr>
+                <w:rFonts w:cstheme="minorHAnsi"/>
+              </w:rPr>
+              <w:t xml:space="preserve"> </w:t>
+            </w:r>
+            <w:r>
+              <w:rPr>
+                <w:rFonts w:cstheme="minorHAnsi"/>
+              </w:rPr>
+              <w:t xml:space="preserve">artwork </w:t>
+            </w:r>
+            <w:r>
+              <w:rPr>
+                <w:rFonts w:cstheme="minorHAnsi"/>
+              </w:rPr>
+              <w:t xml:space="preserve">files </w:t>
+            </w:r>
+            <w:r>
+              <w:rPr>
+                <w:rFonts w:cstheme="minorHAnsi"/>
+              </w:rPr>
+              <w:t xml:space="preserve">into an </w:t>
+            </w:r>
+            <w:r>
+              <w:rPr>
+                <w:rFonts w:cstheme="minorHAnsi"/>
+              </w:rPr>
+              <w:t>album</w:t>
+            </w:r>
+            <w:r>
+              <w:rPr>
+                <w:rFonts w:cstheme="minorHAnsi"/>
+              </w:rPr>
+              <w:t xml:space="preserve">, then </w:t>
+            </w:r>
+            <w:r>
+              <w:rPr>
+                <w:rFonts w:cstheme="minorHAnsi"/>
+              </w:rPr>
+              <w:t>e</w:t>
+            </w:r>
+            <w:r>
+              <w:rPr>
+                <w:rFonts w:cstheme="minorHAnsi"/>
+              </w:rPr>
+              <w:t xml:space="preserve">nforces database integrity by </w:t>
+            </w:r>
+            <w:r>
+              <w:rPr>
+                <w:rFonts w:cstheme="minorHAnsi"/>
+              </w:rPr>
+              <w:t>saving/updating</w:t>
+            </w:r>
+            <w:r>
+              <w:rPr>
+                <w:rFonts w:cstheme="minorHAnsi"/>
+              </w:rPr>
+              <w:t xml:space="preserve"> all</w:t>
+            </w:r>
+            <w:r>
+              <w:rPr>
+                <w:rFonts w:cstheme="minorHAnsi"/>
+              </w:rPr>
+              <w:t xml:space="preserve"> </w:t>
+            </w:r>
+            <w:r>
+              <w:rPr>
+                <w:rFonts w:cstheme="minorHAnsi"/>
+              </w:rPr>
+              <w:t>data</w:t>
+            </w:r>
+            <w:r>
+              <w:rPr>
+                <w:rFonts w:cstheme="minorHAnsi"/>
+              </w:rPr>
+              <w:t xml:space="preserve"> synchronously</w:t>
+            </w:r>
+            <w:r>
+              <w:rPr>
+                <w:rFonts w:cstheme="minorHAnsi"/>
+              </w:rPr>
+              <w:t xml:space="preserve"> </w:t>
+            </w:r>
+            <w:r>
+              <w:rPr>
+                <w:rFonts w:cstheme="minorHAnsi"/>
+              </w:rPr>
+              <w:t>within</w:t>
+            </w:r>
+            <w:r>
+              <w:rPr>
+                <w:rFonts w:cstheme="minorHAnsi"/>
+              </w:rPr>
+              <w:t xml:space="preserve"> </w:t>
+            </w:r>
+            <w:r>
+              <w:rPr>
+                <w:rFonts w:cstheme="minorHAnsi"/>
+              </w:rPr>
+              <w:t>an ActiveRecord transaction</w:t>
+            </w:r>
+            <w:r>
+              <w:rPr>
+                <w:rFonts w:cstheme="minorHAnsi"/>
+              </w:rPr>
+              <w:t>.</w:t>
             </w:r>
           </w:p>
           <w:p>
@@ -1468,97 +1642,25 @@
               <w:rPr>
                 <w:rFonts w:cstheme="minorHAnsi"/>
               </w:rPr>
-              <w:t xml:space="preserve">Enforces </w:t>
-            </w:r>
-            <w:r>
-              <w:rPr>
-                <w:rFonts w:cstheme="minorHAnsi"/>
-              </w:rPr>
-              <w:t xml:space="preserve">SQL </w:t>
-            </w:r>
-            <w:r>
-              <w:rPr>
-                <w:rFonts w:cstheme="minorHAnsi"/>
-              </w:rPr>
-              <w:t xml:space="preserve">database integrity </w:t>
-            </w:r>
-            <w:r>
-              <w:rPr>
-                <w:rFonts w:cstheme="minorHAnsi"/>
-              </w:rPr>
-              <w:t>and prevents orphaned sound</w:t>
-            </w:r>
-            <w:r>
-              <w:rPr>
-                <w:rFonts w:cstheme="minorHAnsi"/>
-              </w:rPr>
-              <w:t>s</w:t>
-            </w:r>
-            <w:r>
-              <w:rPr>
-                <w:rFonts w:cstheme="minorHAnsi"/>
-              </w:rPr>
-              <w:t xml:space="preserve"> </w:t>
-            </w:r>
-            <w:r>
-              <w:rPr>
-                <w:rFonts w:cstheme="minorHAnsi"/>
-              </w:rPr>
-              <w:t xml:space="preserve">by </w:t>
-            </w:r>
-            <w:r>
-              <w:rPr>
-                <w:rFonts w:cstheme="minorHAnsi"/>
-              </w:rPr>
-              <w:t>uploading</w:t>
-            </w:r>
-          </w:p>
-          <w:p>
-            <w:pPr>
-              <w:pStyle w:val="ListParagraph"/>
-              <w:tabs>
-                <w:tab w:val="right" w:pos="9859"/>
-              </w:tabs>
-              <w:ind w:left="427"/>
-              <w:rPr>
-                <w:rFonts w:cstheme="minorHAnsi"/>
-              </w:rPr>
-            </w:pPr>
-            <w:r>
-              <w:rPr>
-                <w:rFonts w:cstheme="minorHAnsi"/>
-              </w:rPr>
-              <w:t xml:space="preserve">collections of </w:t>
-            </w:r>
-            <w:r>
-              <w:rPr>
-                <w:rFonts w:cstheme="minorHAnsi"/>
-              </w:rPr>
-              <w:t xml:space="preserve">artwork and </w:t>
-            </w:r>
-            <w:r>
-              <w:rPr>
-                <w:rFonts w:cstheme="minorHAnsi"/>
-              </w:rPr>
-              <w:t>audio files</w:t>
-            </w:r>
-            <w:r>
-              <w:rPr>
-                <w:rFonts w:cstheme="minorHAnsi"/>
-              </w:rPr>
-              <w:t xml:space="preserve"> </w:t>
-            </w:r>
-            <w:r>
-              <w:rPr>
-                <w:rFonts w:cstheme="minorHAnsi"/>
-              </w:rPr>
-              <w:t>through</w:t>
-            </w:r>
-            <w:r>
-              <w:rPr>
-                <w:rFonts w:cstheme="minorHAnsi"/>
-              </w:rPr>
-              <w:t xml:space="preserve"> atomic ActiveRecord transactions.</w:t>
+              <w:t xml:space="preserve">Serves audio files, album artwork, and user avatars from </w:t>
+            </w:r>
+            <w:r>
+              <w:rPr>
+                <w:rFonts w:cstheme="minorHAnsi"/>
+              </w:rPr>
+              <w:t>Amazon S3</w:t>
+            </w:r>
+            <w:r>
+              <w:rPr>
+                <w:rFonts w:cstheme="minorHAnsi"/>
+              </w:rPr>
+              <w:t xml:space="preserve"> cloud storage over HTTPS</w:t>
+            </w:r>
+            <w:r>
+              <w:rPr>
+                <w:rFonts w:cstheme="minorHAnsi"/>
+              </w:rPr>
+              <w:t>.</w:t>
             </w:r>
           </w:p>
           <w:p>
@@ -1673,7 +1775,43 @@
               <w:rPr>
                 <w:rFonts w:cstheme="minorHAnsi"/>
               </w:rPr>
-              <w:t>Translates and rotates vectors on the fly to render three-dimensional surfaces.</w:t>
+              <w:t>Scales</w:t>
+            </w:r>
+            <w:r>
+              <w:rPr>
+                <w:rFonts w:cstheme="minorHAnsi"/>
+              </w:rPr>
+              <w:t xml:space="preserve"> and rotates vectors in real time</w:t>
+            </w:r>
+            <w:r>
+              <w:rPr>
+                <w:rFonts w:cstheme="minorHAnsi"/>
+              </w:rPr>
+              <w:t xml:space="preserve"> to </w:t>
+            </w:r>
+            <w:r>
+              <w:rPr>
+                <w:rFonts w:cstheme="minorHAnsi"/>
+              </w:rPr>
+              <w:t xml:space="preserve">map </w:t>
+            </w:r>
+            <w:r>
+              <w:rPr>
+                <w:rFonts w:cstheme="minorHAnsi"/>
+              </w:rPr>
+              <w:t xml:space="preserve">enemy polygons </w:t>
+            </w:r>
+            <w:r>
+              <w:rPr>
+                <w:rFonts w:cstheme="minorHAnsi"/>
+              </w:rPr>
+              <w:t xml:space="preserve">onto </w:t>
+            </w:r>
+            <w:r>
+              <w:rPr>
+                <w:rFonts w:cstheme="minorHAnsi"/>
+              </w:rPr>
+              <w:t>three-dimensional surfaces.</w:t>
             </w:r>
           </w:p>
           <w:p>
@@ -1695,73 +1833,13 @@
               <w:rPr>
                 <w:rFonts w:cstheme="minorHAnsi"/>
               </w:rPr>
-              <w:t xml:space="preserve">Detects mouse movement </w:t>
-            </w:r>
-            <w:r>
-              <w:rPr>
-                <w:rFonts w:cstheme="minorHAnsi"/>
-              </w:rPr>
-              <w:t xml:space="preserve">between </w:t>
-            </w:r>
-            <w:r>
-              <w:rPr>
-                <w:rFonts w:cstheme="minorHAnsi"/>
-              </w:rPr>
-              <w:t>polygons</w:t>
-            </w:r>
-            <w:r>
-              <w:rPr>
-                <w:rFonts w:cstheme="minorHAnsi"/>
-              </w:rPr>
-              <w:t xml:space="preserve">; </w:t>
-            </w:r>
-            <w:r>
-              <w:rPr>
-                <w:rFonts w:cstheme="minorHAnsi"/>
-              </w:rPr>
-              <w:t xml:space="preserve">contiguously moves </w:t>
-            </w:r>
-            <w:r>
-              <w:rPr>
-                <w:rFonts w:cstheme="minorHAnsi"/>
-              </w:rPr>
-              <w:t xml:space="preserve">the </w:t>
-            </w:r>
-            <w:r>
-              <w:rPr>
-                <w:rFonts w:cstheme="minorHAnsi"/>
-              </w:rPr>
-              <w:t>blaste</w:t>
-            </w:r>
-            <w:r>
-              <w:rPr>
-                <w:rFonts w:cstheme="minorHAnsi"/>
-              </w:rPr>
-              <w:t>r’s</w:t>
-            </w:r>
-          </w:p>
-          <w:p>
-            <w:pPr>
-              <w:pStyle w:val="ListParagraph"/>
-              <w:tabs>
-                <w:tab w:val="right" w:pos="9859"/>
-              </w:tabs>
-              <w:ind w:left="427"/>
-              <w:rPr>
-                <w:rFonts w:cstheme="minorHAnsi"/>
-              </w:rPr>
-            </w:pPr>
-            <w:r>
-              <w:rPr>
-                <w:rFonts w:cstheme="minorHAnsi"/>
-              </w:rPr>
-              <w:t xml:space="preserve">position </w:t>
-            </w:r>
-            <w:r>
-              <w:rPr>
-                <w:rFonts w:cstheme="minorHAnsi"/>
-              </w:rPr>
-              <w:t>toward</w:t>
+              <w:t xml:space="preserve">Ensures smooth user interaction by </w:t>
+            </w:r>
+            <w:r>
+              <w:rPr>
+                <w:rFonts w:cstheme="minorHAnsi"/>
+              </w:rPr>
+              <w:t>using</w:t>
             </w:r>
             <w:r>
               <w:rPr>
@@ -1773,31 +1851,103 @@
               <w:rPr>
                 <w:rFonts w:cstheme="minorHAnsi"/>
               </w:rPr>
-              <w:t xml:space="preserve">the hovered polygon via the </w:t>
-            </w:r>
-            <w:r>
-              <w:rPr>
-                <w:rFonts w:cstheme="minorHAnsi"/>
-              </w:rPr>
-              <w:t xml:space="preserve">shorter </w:t>
-            </w:r>
-            <w:r>
-              <w:rPr>
-                <w:rFonts w:cstheme="minorHAnsi"/>
-              </w:rPr>
-              <w:t xml:space="preserve">path along a </w:t>
-            </w:r>
-            <w:r>
-              <w:rPr>
-                <w:rFonts w:cstheme="minorHAnsi"/>
-              </w:rPr>
-              <w:t>closed loop</w:t>
-            </w:r>
-            <w:r>
-              <w:rPr>
-                <w:rFonts w:cstheme="minorHAnsi"/>
-              </w:rPr>
-              <w:t>.</w:t>
+              <w:t xml:space="preserve">separate down/up </w:t>
+            </w:r>
+            <w:r>
+              <w:rPr>
+                <w:rFonts w:cstheme="minorHAnsi"/>
+              </w:rPr>
+              <w:t>listeners for keypress</w:t>
+            </w:r>
+            <w:r>
+              <w:rPr>
+                <w:rFonts w:cstheme="minorHAnsi"/>
+              </w:rPr>
+              <w:t xml:space="preserve"> </w:t>
+            </w:r>
+            <w:r>
+              <w:rPr>
+                <w:rFonts w:cstheme="minorHAnsi"/>
+              </w:rPr>
+              <w:t>&amp;</w:t>
+            </w:r>
+            <w:r>
+              <w:rPr>
+                <w:rFonts w:cstheme="minorHAnsi"/>
+              </w:rPr>
+              <w:t xml:space="preserve"> click </w:t>
+            </w:r>
+            <w:r>
+              <w:rPr>
+                <w:rFonts w:cstheme="minorHAnsi"/>
+              </w:rPr>
+              <w:t>events</w:t>
+            </w:r>
+            <w:r>
+              <w:rPr>
+                <w:rFonts w:cstheme="minorHAnsi"/>
+              </w:rPr>
+              <w:t xml:space="preserve">, </w:t>
+            </w:r>
+            <w:r>
+              <w:rPr>
+                <w:rFonts w:cstheme="minorHAnsi"/>
+              </w:rPr>
+              <w:t>moving</w:t>
+            </w:r>
+            <w:r>
+              <w:rPr>
+                <w:rFonts w:cstheme="minorHAnsi"/>
+              </w:rPr>
+              <w:t xml:space="preserve"> the player </w:t>
+            </w:r>
+            <w:r>
+              <w:rPr>
+                <w:rFonts w:cstheme="minorHAnsi"/>
+              </w:rPr>
+              <w:t xml:space="preserve">along </w:t>
+            </w:r>
+            <w:r>
+              <w:rPr>
+                <w:rFonts w:cstheme="minorHAnsi"/>
+              </w:rPr>
+              <w:t xml:space="preserve">the shortest path </w:t>
+            </w:r>
+            <w:r>
+              <w:rPr>
+                <w:rFonts w:cstheme="minorHAnsi"/>
+              </w:rPr>
+              <w:t>to a target</w:t>
+            </w:r>
+            <w:r>
+              <w:rPr>
+                <w:rFonts w:cstheme="minorHAnsi"/>
+              </w:rPr>
+              <w:t>,</w:t>
+            </w:r>
+            <w:r>
+              <w:rPr>
+                <w:rFonts w:cstheme="minorHAnsi"/>
+              </w:rPr>
+              <w:t xml:space="preserve"> and integrating the</w:t>
+            </w:r>
+            <w:r>
+              <w:rPr>
+                <w:rFonts w:cstheme="minorHAnsi"/>
+              </w:rPr>
+              <w:t xml:space="preserve"> </w:t>
+            </w:r>
+            <w:r>
+              <w:rPr>
+                <w:rFonts w:cstheme="minorHAnsi"/>
+              </w:rPr>
+              <w:t xml:space="preserve">Microsoft </w:t>
+            </w:r>
+            <w:r>
+              <w:rPr>
+                <w:rFonts w:cstheme="minorHAnsi"/>
+              </w:rPr>
+              <w:t>Surface Dial.</w:t>
             </w:r>
           </w:p>
           <w:p>
@@ -1819,7 +1969,7 @@
               <w:rPr>
                 <w:rFonts w:cstheme="minorHAnsi"/>
               </w:rPr>
-              <w:t>Gradually</w:t>
+              <w:t>Progressively</w:t>
             </w:r>
             <w:r>
               <w:rPr>
@@ -1831,13 +1981,67 @@
               <w:rPr>
                 <w:rFonts w:cstheme="minorHAnsi"/>
               </w:rPr>
+              <w:t xml:space="preserve">the </w:t>
+            </w:r>
+            <w:r>
+              <w:rPr>
+                <w:rFonts w:cstheme="minorHAnsi"/>
+              </w:rPr>
               <w:t>difficulty</w:t>
             </w:r>
             <w:r>
               <w:rPr>
                 <w:rFonts w:cstheme="minorHAnsi"/>
               </w:rPr>
-              <w:t xml:space="preserve"> by varying enemy attributes on a logarithmic scale</w:t>
+              <w:t xml:space="preserve"> </w:t>
+            </w:r>
+            <w:r>
+              <w:rPr>
+                <w:rFonts w:cstheme="minorHAnsi"/>
+              </w:rPr>
+              <w:t xml:space="preserve">level </w:t>
+            </w:r>
+            <w:r>
+              <w:rPr>
+                <w:rFonts w:cstheme="minorHAnsi"/>
+              </w:rPr>
+              <w:t xml:space="preserve">by </w:t>
+            </w:r>
+            <w:r>
+              <w:rPr>
+                <w:rFonts w:cstheme="minorHAnsi"/>
+              </w:rPr>
+              <w:t>adjusting</w:t>
+            </w:r>
+            <w:r>
+              <w:rPr>
+                <w:rFonts w:cstheme="minorHAnsi"/>
+              </w:rPr>
+              <w:t xml:space="preserve"> enemy attributes </w:t>
+            </w:r>
+            <w:r>
+              <w:rPr>
+                <w:rFonts w:cstheme="minorHAnsi"/>
+              </w:rPr>
+              <w:t>on</w:t>
+            </w:r>
+            <w:r>
+              <w:rPr>
+                <w:rFonts w:cstheme="minorHAnsi"/>
+              </w:rPr>
+              <w:t xml:space="preserve"> a </w:t>
+            </w:r>
+            <w:r>
+              <w:rPr>
+                <w:rFonts w:cstheme="minorHAnsi"/>
+              </w:rPr>
+              <w:t xml:space="preserve">logarithmic </w:t>
+            </w:r>
+            <w:r>
+              <w:rPr>
+                <w:rFonts w:cstheme="minorHAnsi"/>
+              </w:rPr>
+              <w:t>scale</w:t>
             </w:r>
             <w:r>
               <w:rPr>
@@ -1849,7 +2053,7 @@
           <w:p>
             <w:pPr>
               <w:tabs>
-                <w:tab w:val="right" w:pos="9859"/>
+                <w:tab w:val="left" w:pos="6863"/>
               </w:tabs>
               <w:rPr>
                 <w:rFonts w:cstheme="minorHAnsi"/>
@@ -1857,6 +2061,14 @@
                 <w:szCs w:val="11"/>
               </w:rPr>
             </w:pPr>
+            <w:r>
+              <w:rPr>
+                <w:rFonts w:cstheme="minorHAnsi"/>
+                <w:sz w:val="11"/>
+                <w:szCs w:val="11"/>
+              </w:rPr>
+              <w:tab/>
+            </w:r>
           </w:p>
           <w:p>
             <w:pPr>
@@ -1935,7 +2147,69 @@
               <w:rPr>
                 <w:rFonts w:cstheme="minorHAnsi"/>
               </w:rPr>
-              <w:t>Utilizes the SQLite and ActiveSupport gems to allow object-oriented SQL actions.</w:t>
+              <w:t>Intelligently creates</w:t>
+            </w:r>
+            <w:r>
+              <w:rPr>
+                <w:rFonts w:cstheme="minorHAnsi"/>
+              </w:rPr>
+              <w:t>/</w:t>
+            </w:r>
+            <w:r>
+              <w:rPr>
+                <w:rFonts w:cstheme="minorHAnsi"/>
+              </w:rPr>
+              <w:t>updates</w:t>
+            </w:r>
+            <w:r>
+              <w:rPr>
+                <w:rFonts w:cstheme="minorHAnsi"/>
+              </w:rPr>
+              <w:t xml:space="preserve"> database </w:t>
+            </w:r>
+            <w:r>
+              <w:rPr>
+                <w:rFonts w:cstheme="minorHAnsi"/>
+              </w:rPr>
+              <w:t xml:space="preserve">entries </w:t>
+            </w:r>
+            <w:r>
+              <w:rPr>
+                <w:rFonts w:cstheme="minorHAnsi"/>
+              </w:rPr>
+              <w:t>based on whether an</w:t>
+            </w:r>
+            <w:r>
+              <w:rPr>
+                <w:rFonts w:cstheme="minorHAnsi"/>
+              </w:rPr>
+              <w:t xml:space="preserve"> instance </w:t>
+            </w:r>
+            <w:r>
+              <w:rPr>
+                <w:rFonts w:cstheme="minorHAnsi"/>
+              </w:rPr>
+              <w:t>already has</w:t>
+            </w:r>
+            <w:bookmarkStart w:id="0" w:name="_GoBack"/>
+            <w:bookmarkEnd w:id="0"/>
+            <w:r>
+              <w:rPr>
+                <w:rFonts w:cstheme="minorHAnsi"/>
+              </w:rPr>
+              <w:t xml:space="preserve"> an </w:t>
+            </w:r>
+            <w:r>
+              <w:rPr>
+                <w:rFonts w:cstheme="minorHAnsi"/>
+              </w:rPr>
+              <w:t>ID</w:t>
+            </w:r>
+            <w:r>
+              <w:rPr>
+                <w:rFonts w:cstheme="minorHAnsi"/>
+              </w:rPr>
+              <w:t>.</w:t>
             </w:r>
           </w:p>
         </w:tc>
@@ -2585,7 +2859,43 @@
               <w:rPr>
                 <w:rFonts w:cstheme="minorHAnsi"/>
               </w:rPr>
-              <w:t xml:space="preserve">Greeted guests, operated POS terminal, and </w:t>
+              <w:t>Greeted</w:t>
+            </w:r>
+            <w:r>
+              <w:rPr>
+                <w:rFonts w:cstheme="minorHAnsi"/>
+              </w:rPr>
+              <w:t xml:space="preserve"> incoming</w:t>
+            </w:r>
+            <w:r>
+              <w:rPr>
+                <w:rFonts w:cstheme="minorHAnsi"/>
+              </w:rPr>
+              <w:t xml:space="preserve"> guests, </w:t>
+            </w:r>
+            <w:r>
+              <w:rPr>
+                <w:rFonts w:cstheme="minorHAnsi"/>
+              </w:rPr>
+              <w:t>processed card &amp; cash payments</w:t>
+            </w:r>
+            <w:r>
+              <w:rPr>
+                <w:rFonts w:cstheme="minorHAnsi"/>
+              </w:rPr>
+              <w:t xml:space="preserve"> </w:t>
+            </w:r>
+            <w:r>
+              <w:rPr>
+                <w:rFonts w:cstheme="minorHAnsi"/>
+              </w:rPr>
+              <w:t xml:space="preserve">at a </w:t>
+            </w:r>
+            <w:r>
+              <w:rPr>
+                <w:rFonts w:cstheme="minorHAnsi"/>
+              </w:rPr>
+              <w:t xml:space="preserve">POS terminal, and </w:t>
             </w:r>
             <w:r>
               <w:rPr>
@@ -2611,19 +2921,12 @@
               </w:rPr>
               <w:t>customer</w:t>
             </w:r>
-          </w:p>
-          <w:p>
-            <w:pPr>
-              <w:pStyle w:val="ListParagraph"/>
-              <w:tabs>
-                <w:tab w:val="right" w:pos="9859"/>
-              </w:tabs>
-              <w:spacing w:line="259" w:lineRule="auto"/>
-              <w:ind w:left="427"/>
-              <w:rPr>
-                <w:rFonts w:cstheme="minorHAnsi"/>
-              </w:rPr>
-            </w:pPr>
+            <w:r>
+              <w:rPr>
+                <w:rFonts w:cstheme="minorHAnsi"/>
+              </w:rPr>
+              <w:t xml:space="preserve"> </w:t>
+            </w:r>
             <w:r>
               <w:rPr>
                 <w:rFonts w:cstheme="minorHAnsi"/>
@@ -2664,7 +2967,25 @@
               <w:rPr>
                 <w:rFonts w:cstheme="minorHAnsi"/>
               </w:rPr>
-              <w:t xml:space="preserve"> for the past six years</w:t>
+              <w:t xml:space="preserve"> </w:t>
+            </w:r>
+            <w:r>
+              <w:rPr>
+                <w:rFonts w:cstheme="minorHAnsi"/>
+              </w:rPr>
+              <w:t xml:space="preserve">for the past six </w:t>
+            </w:r>
+            <w:r>
+              <w:rPr>
+                <w:rFonts w:cstheme="minorHAnsi"/>
+              </w:rPr>
+              <w:t xml:space="preserve">consecutive </w:t>
+            </w:r>
+            <w:r>
+              <w:rPr>
+                <w:rFonts w:cstheme="minorHAnsi"/>
+              </w:rPr>
+              <w:t>years</w:t>
             </w:r>
             <w:r>
               <w:rPr>
@@ -2766,31 +3087,109 @@
               <w:rPr>
                 <w:rFonts w:cstheme="minorHAnsi"/>
               </w:rPr>
-              <w:t>Developed, executed, and transcribed a</w:t>
-            </w:r>
-            <w:r>
-              <w:rPr>
-                <w:rFonts w:cstheme="minorHAnsi"/>
-              </w:rPr>
-              <w:t>nimal surgery &amp; calcium imaging</w:t>
-            </w:r>
-          </w:p>
-          <w:p>
-            <w:pPr>
-              <w:pStyle w:val="ListParagraph"/>
-              <w:tabs>
-                <w:tab w:val="right" w:pos="9859"/>
-              </w:tabs>
-              <w:ind w:left="427"/>
-              <w:rPr>
-                <w:rFonts w:cstheme="minorHAnsi"/>
-              </w:rPr>
-            </w:pPr>
-            <w:r>
-              <w:rPr>
-                <w:rFonts w:cstheme="minorHAnsi"/>
-              </w:rPr>
-              <w:t xml:space="preserve">protocols; abstract accepted for </w:t>
+              <w:t xml:space="preserve">Developed, </w:t>
+            </w:r>
+            <w:r>
+              <w:rPr>
+                <w:rFonts w:cstheme="minorHAnsi"/>
+              </w:rPr>
+              <w:t>ran</w:t>
+            </w:r>
+            <w:r>
+              <w:rPr>
+                <w:rFonts w:cstheme="minorHAnsi"/>
+              </w:rPr>
+              <w:t xml:space="preserve">, and transcribed </w:t>
+            </w:r>
+            <w:r>
+              <w:rPr>
+                <w:rFonts w:cstheme="minorHAnsi"/>
+              </w:rPr>
+              <w:t>protocols</w:t>
+            </w:r>
+            <w:r>
+              <w:rPr>
+                <w:rFonts w:cstheme="minorHAnsi"/>
+              </w:rPr>
+              <w:t xml:space="preserve"> for </w:t>
+            </w:r>
+            <w:r>
+              <w:rPr>
+                <w:rFonts w:cstheme="minorHAnsi"/>
+              </w:rPr>
+              <w:t xml:space="preserve">software-controlled </w:t>
+            </w:r>
+            <w:r>
+              <w:rPr>
+                <w:rFonts w:cstheme="minorHAnsi"/>
+              </w:rPr>
+              <w:t>calcium imaging</w:t>
+            </w:r>
+            <w:r>
+              <w:rPr>
+                <w:rFonts w:cstheme="minorHAnsi"/>
+              </w:rPr>
+              <w:t xml:space="preserve"> </w:t>
+            </w:r>
+            <w:r>
+              <w:rPr>
+                <w:rFonts w:cstheme="minorHAnsi"/>
+              </w:rPr>
+              <w:t>experiments</w:t>
+            </w:r>
+            <w:r>
+              <w:rPr>
+                <w:rFonts w:cstheme="minorHAnsi"/>
+              </w:rPr>
+              <w:t>,</w:t>
+            </w:r>
+            <w:r>
+              <w:rPr>
+                <w:rFonts w:cstheme="minorHAnsi"/>
+              </w:rPr>
+              <w:t xml:space="preserve"> which were </w:t>
+            </w:r>
+            <w:r>
+              <w:rPr>
+                <w:rFonts w:cstheme="minorHAnsi"/>
+              </w:rPr>
+              <w:t>consulted</w:t>
+            </w:r>
+            <w:r>
+              <w:rPr>
+                <w:rFonts w:cstheme="minorHAnsi"/>
+              </w:rPr>
+              <w:t xml:space="preserve"> </w:t>
+            </w:r>
+            <w:r>
+              <w:rPr>
+                <w:rFonts w:cstheme="minorHAnsi"/>
+              </w:rPr>
+              <w:t xml:space="preserve">by </w:t>
+            </w:r>
+            <w:r>
+              <w:rPr>
+                <w:rFonts w:cstheme="minorHAnsi"/>
+              </w:rPr>
+              <w:t>later researchers</w:t>
+            </w:r>
+            <w:r>
+              <w:rPr>
+                <w:rFonts w:cstheme="minorHAnsi"/>
+              </w:rPr>
+              <w:t xml:space="preserve">; abstract accepted </w:t>
+            </w:r>
+            <w:r>
+              <w:rPr>
+                <w:rFonts w:cstheme="minorHAnsi"/>
+              </w:rPr>
+              <w:t>at</w:t>
+            </w:r>
+            <w:r>
+              <w:rPr>
+                <w:rFonts w:cstheme="minorHAnsi"/>
+              </w:rPr>
+              <w:t xml:space="preserve"> </w:t>
             </w:r>
             <w:hyperlink r:id="rId23" w:history="1">
               <w:r>
@@ -2807,7 +3206,7 @@
               <w:rPr>
                 <w:rFonts w:cstheme="minorHAnsi"/>
               </w:rPr>
-              <w:t xml:space="preserve"> conference &amp; pending publication.</w:t>
+              <w:t xml:space="preserve"> &amp; pending publication.</w:t>
             </w:r>
           </w:p>
           <w:p>
@@ -2841,31 +3240,61 @@
               <w:rPr>
                 <w:rFonts w:cstheme="minorHAnsi"/>
               </w:rPr>
-              <w:t>automate over half of data</w:t>
-            </w:r>
-            <w:r>
-              <w:rPr>
-                <w:rFonts w:cstheme="minorHAnsi"/>
-              </w:rPr>
-              <w:t xml:space="preserve"> analysis</w:t>
-            </w:r>
-          </w:p>
-          <w:p>
-            <w:pPr>
-              <w:pStyle w:val="ListParagraph"/>
-              <w:tabs>
-                <w:tab w:val="right" w:pos="9859"/>
-              </w:tabs>
-              <w:ind w:left="427"/>
-              <w:rPr>
-                <w:rFonts w:cstheme="minorHAnsi"/>
-              </w:rPr>
-            </w:pPr>
-            <w:r>
-              <w:rPr>
-                <w:rFonts w:cstheme="minorHAnsi"/>
-              </w:rPr>
-              <w:t xml:space="preserve">process, saving </w:t>
+              <w:t xml:space="preserve">automate over </w:t>
+            </w:r>
+            <w:r>
+              <w:rPr>
+                <w:rFonts w:cstheme="minorHAnsi"/>
+              </w:rPr>
+              <w:t>half</w:t>
+            </w:r>
+            <w:r>
+              <w:rPr>
+                <w:rFonts w:cstheme="minorHAnsi"/>
+              </w:rPr>
+              <w:t xml:space="preserve"> of </w:t>
+            </w:r>
+            <w:r>
+              <w:rPr>
+                <w:rFonts w:cstheme="minorHAnsi"/>
+              </w:rPr>
+              <w:t xml:space="preserve">the </w:t>
+            </w:r>
+            <w:r>
+              <w:rPr>
+                <w:rFonts w:cstheme="minorHAnsi"/>
+              </w:rPr>
+              <w:t xml:space="preserve">data </w:t>
+            </w:r>
+            <w:r>
+              <w:rPr>
+                <w:rFonts w:cstheme="minorHAnsi"/>
+              </w:rPr>
+              <w:t>analysis</w:t>
+            </w:r>
+            <w:r>
+              <w:rPr>
+                <w:rFonts w:cstheme="minorHAnsi"/>
+              </w:rPr>
+              <w:t xml:space="preserve"> </w:t>
+            </w:r>
+            <w:r>
+              <w:rPr>
+                <w:rFonts w:cstheme="minorHAnsi"/>
+              </w:rPr>
+              <w:t xml:space="preserve">process, </w:t>
+            </w:r>
+            <w:r>
+              <w:rPr>
+                <w:rFonts w:cstheme="minorHAnsi"/>
+              </w:rPr>
+              <w:t xml:space="preserve">collectively </w:t>
+            </w:r>
+            <w:r>
+              <w:rPr>
+                <w:rFonts w:cstheme="minorHAnsi"/>
+              </w:rPr>
+              <w:t xml:space="preserve">saving </w:t>
             </w:r>
             <w:r>
               <w:rPr>
@@ -2877,7 +3306,37 @@
               <w:rPr>
                 <w:rFonts w:cstheme="minorHAnsi"/>
               </w:rPr>
-              <w:t xml:space="preserve">colleagues hours of busywork; acknowledged in </w:t>
+              <w:t xml:space="preserve">colleagues </w:t>
+            </w:r>
+            <w:r>
+              <w:rPr>
+                <w:rFonts w:cstheme="minorHAnsi"/>
+              </w:rPr>
+              <w:t>100+ hours</w:t>
+            </w:r>
+            <w:r>
+              <w:rPr>
+                <w:rFonts w:cstheme="minorHAnsi"/>
+              </w:rPr>
+              <w:t xml:space="preserve"> of </w:t>
+            </w:r>
+            <w:r>
+              <w:rPr>
+                <w:rFonts w:cstheme="minorHAnsi"/>
+              </w:rPr>
+              <w:t xml:space="preserve">repetitive </w:t>
+            </w:r>
+            <w:r>
+              <w:rPr>
+                <w:rFonts w:cstheme="minorHAnsi"/>
+              </w:rPr>
+              <w:t>tasks</w:t>
+            </w:r>
+            <w:r>
+              <w:rPr>
+                <w:rFonts w:cstheme="minorHAnsi"/>
+              </w:rPr>
+              <w:t xml:space="preserve">; acknowledged in </w:t>
             </w:r>
             <w:hyperlink r:id="rId24" w:history="1">
               <w:r>
@@ -2894,7 +3353,13 @@
               <w:rPr>
                 <w:rFonts w:cstheme="minorHAnsi"/>
               </w:rPr>
-              <w:t xml:space="preserve">. </w:t>
+              <w:t>.</w:t>
+            </w:r>
+            <w:r>
+              <w:rPr>
+                <w:rFonts w:cstheme="minorHAnsi"/>
+              </w:rPr>
+              <w:t xml:space="preserve"> </w:t>
             </w:r>
           </w:p>
           <w:p>
@@ -2959,6 +3424,24 @@
               <w:rPr>
                 <w:rFonts w:cstheme="minorHAnsi"/>
               </w:rPr>
+              <w:t xml:space="preserve">using lookup </w:t>
+            </w:r>
+            <w:r>
+              <w:rPr>
+                <w:rFonts w:cstheme="minorHAnsi"/>
+              </w:rPr>
+              <w:t>functions</w:t>
+            </w:r>
+            <w:r>
+              <w:rPr>
+                <w:rFonts w:cstheme="minorHAnsi"/>
+              </w:rPr>
+              <w:t xml:space="preserve"> and conditional logic </w:t>
+            </w:r>
+            <w:r>
+              <w:rPr>
+                <w:rFonts w:cstheme="minorHAnsi"/>
+              </w:rPr>
               <w:t>to enable</w:t>
             </w:r>
             <w:r>
@@ -2979,19 +3462,12 @@
               </w:rPr>
               <w:t>analysis;</w:t>
             </w:r>
-          </w:p>
-          <w:p>
-            <w:pPr>
-              <w:pStyle w:val="ListParagraph"/>
-              <w:tabs>
-                <w:tab w:val="right" w:pos="9859"/>
-              </w:tabs>
-              <w:spacing w:line="259" w:lineRule="auto"/>
-              <w:ind w:left="427"/>
-              <w:rPr>
-                <w:rFonts w:cstheme="minorHAnsi"/>
-              </w:rPr>
-            </w:pPr>
+            <w:r>
+              <w:rPr>
+                <w:rFonts w:cstheme="minorHAnsi"/>
+              </w:rPr>
+              <w:t xml:space="preserve"> </w:t>
+            </w:r>
             <w:r>
               <w:rPr>
                 <w:rFonts w:cstheme="minorHAnsi"/>
@@ -3010,45 +3486,16 @@
               </w:rPr>
               <w:t xml:space="preserve"> </w:t>
             </w:r>
-            <w:bookmarkStart w:id="0" w:name="_GoBack"/>
-            <w:r>
-              <w:rPr>
-                <w:rFonts w:cstheme="minorHAnsi"/>
-              </w:rPr>
-              <w:fldChar w:fldCharType="begin"/>
-            </w:r>
-            <w:r>
-              <w:rPr>
-                <w:rFonts w:cstheme="minorHAnsi"/>
-              </w:rPr>
-              <w:instrText xml:space="preserve"> HYPERLINK "http://www.iars.org/education/annual_meeting/past_annual_meetings/" </w:instrText>
-            </w:r>
-            <w:r>
-              <w:rPr>
-                <w:rFonts w:cstheme="minorHAnsi"/>
-              </w:rPr>
-            </w:r>
-            <w:r>
-              <w:rPr>
-                <w:rFonts w:cstheme="minorHAnsi"/>
-              </w:rPr>
-              <w:fldChar w:fldCharType="separate"/>
-            </w:r>
-            <w:r>
-              <w:rPr>
-                <w:rStyle w:val="Hyperlink"/>
-                <w:rFonts w:cstheme="minorHAnsi"/>
-                <w:u w:val="none"/>
-              </w:rPr>
-              <w:t>IARS 2016</w:t>
-            </w:r>
-            <w:r>
-              <w:rPr>
-                <w:rFonts w:cstheme="minorHAnsi"/>
-              </w:rPr>
-              <w:fldChar w:fldCharType="end"/>
-            </w:r>
-            <w:bookmarkEnd w:id="0"/>
+            <w:hyperlink r:id="rId25" w:history="1">
+              <w:r>
+                <w:rPr>
+                  <w:rStyle w:val="Hyperlink"/>
+                  <w:rFonts w:cstheme="minorHAnsi"/>
+                  <w:u w:val="none"/>
+                </w:rPr>
+                <w:t>IARS 2016</w:t>
+              </w:r>
+            </w:hyperlink>
             <w:r>
               <w:rPr>
                 <w:rFonts w:cstheme="minorHAnsi"/>
@@ -3170,7 +3617,7 @@
         <v:path o:extrusionok="f" gradientshapeok="t" o:connecttype="rect"/>
         <o:lock v:ext="edit" aspectratio="t"/>
       </v:shapetype>
-      <v:shape id="_x0000_i1028" type="#_x0000_t75" style="width:36pt;height:36pt" o:bullet="t">
+      <v:shape id="_x0000_i1031" type="#_x0000_t75" style="width:36pt;height:36pt" o:bullet="t">
         <v:imagedata r:id="rId1" o:title="email (1)"/>
       </v:shape>
     </w:pict>
@@ -5221,7 +5668,7 @@
 </file>
 
 <file path=customXml/itemProps1.xml><?xml version="1.0" encoding="utf-8"?>
-<ds:datastoreItem xmlns:ds="http://schemas.openxmlformats.org/officeDocument/2006/customXml" ds:itemID="{0F23A92C-AB0C-4C87-9440-CA63D21D85D2}">
+<ds:datastoreItem xmlns:ds="http://schemas.openxmlformats.org/officeDocument/2006/customXml" ds:itemID="{4A18775C-03EF-4C0E-B085-9E0FFF1A9137}">
   <ds:schemaRefs>
     <ds:schemaRef ds:uri="http://schemas.openxmlformats.org/officeDocument/2006/bibliography"/>
   </ds:schemaRefs>

</xml_diff>

<commit_message>
Add power resume verbs
</commit_message>
<xml_diff>
--- a/resume.docx
+++ b/resume.docx
@@ -2153,46 +2153,46 @@
               <w:rPr>
                 <w:rFonts w:cstheme="minorHAnsi"/>
               </w:rPr>
-              <w:t>/</w:t>
-            </w:r>
-            <w:r>
-              <w:rPr>
-                <w:rFonts w:cstheme="minorHAnsi"/>
-              </w:rPr>
-              <w:t>updates</w:t>
-            </w:r>
-            <w:r>
-              <w:rPr>
-                <w:rFonts w:cstheme="minorHAnsi"/>
-              </w:rPr>
-              <w:t xml:space="preserve"> database </w:t>
-            </w:r>
-            <w:r>
-              <w:rPr>
-                <w:rFonts w:cstheme="minorHAnsi"/>
-              </w:rPr>
-              <w:t xml:space="preserve">entries </w:t>
-            </w:r>
-            <w:r>
-              <w:rPr>
-                <w:rFonts w:cstheme="minorHAnsi"/>
-              </w:rPr>
-              <w:t>based on whether an</w:t>
-            </w:r>
-            <w:r>
-              <w:rPr>
-                <w:rFonts w:cstheme="minorHAnsi"/>
-              </w:rPr>
-              <w:t xml:space="preserve"> instance </w:t>
-            </w:r>
-            <w:r>
-              <w:rPr>
-                <w:rFonts w:cstheme="minorHAnsi"/>
-              </w:rPr>
-              <w:t>already has</w:t>
+              <w:t xml:space="preserve"> or </w:t>
             </w:r>
             <w:bookmarkStart w:id="0" w:name="_GoBack"/>
             <w:bookmarkEnd w:id="0"/>
+            <w:r>
+              <w:rPr>
+                <w:rFonts w:cstheme="minorHAnsi"/>
+              </w:rPr>
+              <w:t>updates</w:t>
+            </w:r>
+            <w:r>
+              <w:rPr>
+                <w:rFonts w:cstheme="minorHAnsi"/>
+              </w:rPr>
+              <w:t xml:space="preserve"> database </w:t>
+            </w:r>
+            <w:r>
+              <w:rPr>
+                <w:rFonts w:cstheme="minorHAnsi"/>
+              </w:rPr>
+              <w:t xml:space="preserve">entries </w:t>
+            </w:r>
+            <w:r>
+              <w:rPr>
+                <w:rFonts w:cstheme="minorHAnsi"/>
+              </w:rPr>
+              <w:t>based on whether an</w:t>
+            </w:r>
+            <w:r>
+              <w:rPr>
+                <w:rFonts w:cstheme="minorHAnsi"/>
+              </w:rPr>
+              <w:t xml:space="preserve"> instance </w:t>
+            </w:r>
+            <w:r>
+              <w:rPr>
+                <w:rFonts w:cstheme="minorHAnsi"/>
+              </w:rPr>
+              <w:t>already has</w:t>
+            </w:r>
             <w:r>
               <w:rPr>
                 <w:rFonts w:cstheme="minorHAnsi"/>
@@ -3228,7 +3228,13 @@
               <w:rPr>
                 <w:rFonts w:cstheme="minorHAnsi"/>
               </w:rPr>
-              <w:t xml:space="preserve">Wrote Excel VBA and AutoHotkey scripts </w:t>
+              <w:t>Introduced</w:t>
+            </w:r>
+            <w:r>
+              <w:rPr>
+                <w:rFonts w:cstheme="minorHAnsi"/>
+              </w:rPr>
+              <w:t xml:space="preserve"> Excel VBA and AutoHotkey scripts </w:t>
             </w:r>
             <w:r>
               <w:rPr>
@@ -3442,7 +3448,13 @@
               <w:rPr>
                 <w:rFonts w:cstheme="minorHAnsi"/>
               </w:rPr>
-              <w:t>to enable</w:t>
+              <w:t xml:space="preserve">to </w:t>
+            </w:r>
+            <w:r>
+              <w:rPr>
+                <w:rFonts w:cstheme="minorHAnsi"/>
+              </w:rPr>
+              <w:t>accelerate</w:t>
             </w:r>
             <w:r>
               <w:rPr>
@@ -3617,7 +3629,7 @@
         <v:path o:extrusionok="f" gradientshapeok="t" o:connecttype="rect"/>
         <o:lock v:ext="edit" aspectratio="t"/>
       </v:shapetype>
-      <v:shape id="_x0000_i1031" type="#_x0000_t75" style="width:36pt;height:36pt" o:bullet="t">
+      <v:shape id="_x0000_i1027" type="#_x0000_t75" style="width:36pt;height:36pt" o:bullet="t">
         <v:imagedata r:id="rId1" o:title="email (1)"/>
       </v:shape>
     </w:pict>
@@ -5668,7 +5680,7 @@
 </file>
 
 <file path=customXml/itemProps1.xml><?xml version="1.0" encoding="utf-8"?>
-<ds:datastoreItem xmlns:ds="http://schemas.openxmlformats.org/officeDocument/2006/customXml" ds:itemID="{4A18775C-03EF-4C0E-B085-9E0FFF1A9137}">
+<ds:datastoreItem xmlns:ds="http://schemas.openxmlformats.org/officeDocument/2006/customXml" ds:itemID="{0BB867AB-8E42-42F7-9EF0-DAF6F63E9EBB}">
   <ds:schemaRefs>
     <ds:schemaRef ds:uri="http://schemas.openxmlformats.org/officeDocument/2006/bibliography"/>
   </ds:schemaRefs>

</xml_diff>

<commit_message>
Add bullet point about CitySounds tags
</commit_message>
<xml_diff>
--- a/resume.docx
+++ b/resume.docx
@@ -1,6 +1,6 @@
 
 <file path=word/document.xml><?xml version="1.0" encoding="utf-8"?>
-<w:document xmlns:wpc="http://schemas.microsoft.com/office/word/2010/wordprocessingCanvas" xmlns:cx="http://schemas.microsoft.com/office/drawing/2014/chartex" xmlns:cx1="http://schemas.microsoft.com/office/drawing/2015/9/8/chartex" xmlns:cx2="http://schemas.microsoft.com/office/drawing/2015/10/21/chartex" xmlns:cx3="http://schemas.microsoft.com/office/drawing/2016/5/9/chartex" xmlns:cx4="http://schemas.microsoft.com/office/drawing/2016/5/10/chartex" xmlns:cx5="http://schemas.microsoft.com/office/drawing/2016/5/11/chartex" xmlns:cx6="http://schemas.microsoft.com/office/drawing/2016/5/12/chartex" xmlns:cx7="http://schemas.microsoft.com/office/drawing/2016/5/13/chartex" xmlns:cx8="http://schemas.microsoft.com/office/drawing/2016/5/14/chartex" xmlns:mc="http://schemas.openxmlformats.org/markup-compatibility/2006" xmlns:o="urn:schemas-microsoft-com:office:office" xmlns:r="http://schemas.openxmlformats.org/officeDocument/2006/relationships" xmlns:m="http://schemas.openxmlformats.org/officeDocument/2006/math" xmlns:v="urn:schemas-microsoft-com:vml" xmlns:wp14="http://schemas.microsoft.com/office/word/2010/wordprocessingDrawing" xmlns:wp="http://schemas.openxmlformats.org/drawingml/2006/wordprocessingDrawing" xmlns:w10="urn:schemas-microsoft-com:office:word" xmlns:w="http://schemas.openxmlformats.org/wordprocessingml/2006/main" xmlns:w14="http://schemas.microsoft.com/office/word/2010/wordml" xmlns:w15="http://schemas.microsoft.com/office/word/2012/wordml" xmlns:w16se="http://schemas.microsoft.com/office/word/2015/wordml/symex" xmlns:wpg="http://schemas.microsoft.com/office/word/2010/wordprocessingGroup" xmlns:wpi="http://schemas.microsoft.com/office/word/2010/wordprocessingInk" xmlns:wne="http://schemas.microsoft.com/office/word/2006/wordml" xmlns:wps="http://schemas.microsoft.com/office/word/2010/wordprocessingShape" mc:Ignorable="w14 w15 w16se wp14">
+<w:document xmlns:wpc="http://schemas.microsoft.com/office/word/2010/wordprocessingCanvas" xmlns:cx="http://schemas.microsoft.com/office/drawing/2014/chartex" xmlns:cx1="http://schemas.microsoft.com/office/drawing/2015/9/8/chartex" xmlns:cx2="http://schemas.microsoft.com/office/drawing/2015/10/21/chartex" xmlns:cx3="http://schemas.microsoft.com/office/drawing/2016/5/9/chartex" xmlns:cx4="http://schemas.microsoft.com/office/drawing/2016/5/10/chartex" xmlns:cx5="http://schemas.microsoft.com/office/drawing/2016/5/11/chartex" xmlns:cx6="http://schemas.microsoft.com/office/drawing/2016/5/12/chartex" xmlns:cx7="http://schemas.microsoft.com/office/drawing/2016/5/13/chartex" xmlns:cx8="http://schemas.microsoft.com/office/drawing/2016/5/14/chartex" xmlns:mc="http://schemas.openxmlformats.org/markup-compatibility/2006" xmlns:aink="http://schemas.microsoft.com/office/drawing/2016/ink" xmlns:o="urn:schemas-microsoft-com:office:office" xmlns:r="http://schemas.openxmlformats.org/officeDocument/2006/relationships" xmlns:m="http://schemas.openxmlformats.org/officeDocument/2006/math" xmlns:v="urn:schemas-microsoft-com:vml" xmlns:wp14="http://schemas.microsoft.com/office/word/2010/wordprocessingDrawing" xmlns:wp="http://schemas.openxmlformats.org/drawingml/2006/wordprocessingDrawing" xmlns:w10="urn:schemas-microsoft-com:office:word" xmlns:w="http://schemas.openxmlformats.org/wordprocessingml/2006/main" xmlns:w14="http://schemas.microsoft.com/office/word/2010/wordml" xmlns:w15="http://schemas.microsoft.com/office/word/2012/wordml" xmlns:w16se="http://schemas.microsoft.com/office/word/2015/wordml/symex" xmlns:wpg="http://schemas.microsoft.com/office/word/2010/wordprocessingGroup" xmlns:wpi="http://schemas.microsoft.com/office/word/2010/wordprocessingInk" xmlns:wne="http://schemas.microsoft.com/office/word/2006/wordml" xmlns:wps="http://schemas.microsoft.com/office/word/2010/wordprocessingShape" mc:Ignorable="w14 w15 w16se wp14">
   <w:body>
     <w:tbl>
       <w:tblPr>
@@ -1253,7 +1253,37 @@
               <w:rPr>
                 <w:rFonts w:cstheme="minorHAnsi"/>
               </w:rPr>
-              <w:t>∙ Rails ∙ React ∙ Redux</w:t>
+              <w:t xml:space="preserve">∙ </w:t>
+            </w:r>
+            <w:r>
+              <w:rPr>
+                <w:rFonts w:cstheme="minorHAnsi"/>
+              </w:rPr>
+              <w:t xml:space="preserve">Ruby on </w:t>
+            </w:r>
+            <w:r>
+              <w:rPr>
+                <w:rFonts w:cstheme="minorHAnsi"/>
+              </w:rPr>
+              <w:t>Rails ∙ React ∙ Redux</w:t>
+            </w:r>
+            <w:r>
+              <w:rPr>
+                <w:rFonts w:cstheme="minorHAnsi"/>
+              </w:rPr>
+              <w:t xml:space="preserve"> </w:t>
+            </w:r>
+            <w:r>
+              <w:rPr>
+                <w:rFonts w:cstheme="minorHAnsi"/>
+              </w:rPr>
+              <w:t>∙</w:t>
+            </w:r>
+            <w:r>
+              <w:rPr>
+                <w:rFonts w:cstheme="minorHAnsi"/>
+              </w:rPr>
+              <w:t xml:space="preserve"> PostgreSQL</w:t>
             </w:r>
             <w:r>
               <w:rPr>
@@ -1352,7 +1382,19 @@
               <w:rPr>
                 <w:rFonts w:cstheme="minorHAnsi"/>
               </w:rPr>
-              <w:t xml:space="preserve"> a custom CSS-styled react-audio-player </w:t>
+              <w:t xml:space="preserve"> a custom CSS-styled </w:t>
+            </w:r>
+            <w:r>
+              <w:rPr>
+                <w:rFonts w:cstheme="minorHAnsi"/>
+              </w:rPr>
+              <w:t>React audio player</w:t>
+            </w:r>
+            <w:r>
+              <w:rPr>
+                <w:rFonts w:cstheme="minorHAnsi"/>
+              </w:rPr>
+              <w:t xml:space="preserve"> </w:t>
             </w:r>
             <w:r>
               <w:rPr>
@@ -1364,73 +1406,67 @@
               <w:rPr>
                 <w:rFonts w:cstheme="minorHAnsi"/>
               </w:rPr>
-              <w:t xml:space="preserve"> implementing</w:t>
-            </w:r>
-            <w:r>
-              <w:rPr>
-                <w:rFonts w:cstheme="minorHAnsi"/>
-              </w:rPr>
-              <w:t xml:space="preserve"> a centralized state</w:t>
-            </w:r>
-            <w:r>
-              <w:rPr>
-                <w:rFonts w:cstheme="minorHAnsi"/>
-              </w:rPr>
-              <w:t xml:space="preserve"> t</w:t>
-            </w:r>
-            <w:r>
-              <w:rPr>
-                <w:rFonts w:cstheme="minorHAnsi"/>
-              </w:rPr>
-              <w:t>o display artwork</w:t>
-            </w:r>
-            <w:r>
-              <w:rPr>
-                <w:rFonts w:cstheme="minorHAnsi"/>
-              </w:rPr>
-              <w:t>/metadata</w:t>
-            </w:r>
-            <w:r>
-              <w:rPr>
-                <w:rFonts w:cstheme="minorHAnsi"/>
-              </w:rPr>
-              <w:t>,</w:t>
-            </w:r>
-            <w:r>
-              <w:rPr>
-                <w:rFonts w:cstheme="minorHAnsi"/>
-              </w:rPr>
               <w:t xml:space="preserve"> </w:t>
             </w:r>
             <w:r>
               <w:rPr>
                 <w:rFonts w:cstheme="minorHAnsi"/>
               </w:rPr>
-              <w:t xml:space="preserve">control </w:t>
-            </w:r>
-            <w:r>
-              <w:rPr>
-                <w:rFonts w:cstheme="minorHAnsi"/>
-              </w:rPr>
-              <w:t>audio</w:t>
-            </w:r>
-            <w:r>
-              <w:rPr>
-                <w:rFonts w:cstheme="minorHAnsi"/>
-              </w:rPr>
-              <w:t xml:space="preserve"> playback</w:t>
-            </w:r>
-            <w:r>
-              <w:rPr>
-                <w:rFonts w:cstheme="minorHAnsi"/>
-              </w:rPr>
-              <w:t xml:space="preserve">, </w:t>
-            </w:r>
-            <w:r>
-              <w:rPr>
-                <w:rFonts w:cstheme="minorHAnsi"/>
-              </w:rPr>
-              <w:t xml:space="preserve">and </w:t>
+              <w:t>that uses</w:t>
+            </w:r>
+            <w:r>
+              <w:rPr>
+                <w:rFonts w:cstheme="minorHAnsi"/>
+              </w:rPr>
+              <w:t xml:space="preserve"> </w:t>
+            </w:r>
+            <w:r>
+              <w:rPr>
+                <w:rFonts w:cstheme="minorHAnsi"/>
+              </w:rPr>
+              <w:t>centralized Redux</w:t>
+            </w:r>
+            <w:r>
+              <w:rPr>
+                <w:rFonts w:cstheme="minorHAnsi"/>
+              </w:rPr>
+              <w:t xml:space="preserve"> </w:t>
+            </w:r>
+            <w:r>
+              <w:rPr>
+                <w:rFonts w:cstheme="minorHAnsi"/>
+              </w:rPr>
+              <w:t xml:space="preserve">actions </w:t>
+            </w:r>
+            <w:r>
+              <w:rPr>
+                <w:rFonts w:cstheme="minorHAnsi"/>
+              </w:rPr>
+              <w:t>t</w:t>
+            </w:r>
+            <w:r>
+              <w:rPr>
+                <w:rFonts w:cstheme="minorHAnsi"/>
+              </w:rPr>
+              <w:t xml:space="preserve">o </w:t>
+            </w:r>
+            <w:r>
+              <w:rPr>
+                <w:rFonts w:cstheme="minorHAnsi"/>
+              </w:rPr>
+              <w:t>persist audio playback</w:t>
+            </w:r>
+            <w:r>
+              <w:rPr>
+                <w:rFonts w:cstheme="minorHAnsi"/>
+              </w:rPr>
+              <w:t xml:space="preserve"> state</w:t>
+            </w:r>
+            <w:r>
+              <w:rPr>
+                <w:rFonts w:cstheme="minorHAnsi"/>
+              </w:rPr>
+              <w:t xml:space="preserve"> between views and </w:t>
             </w:r>
             <w:r>
               <w:rPr>
@@ -1466,7 +1502,7 @@
               <w:rPr>
                 <w:rFonts w:cstheme="minorHAnsi"/>
               </w:rPr>
-              <w:t xml:space="preserve">a list of </w:t>
+              <w:t xml:space="preserve">albums &amp; </w:t>
             </w:r>
             <w:r>
               <w:rPr>
@@ -1506,13 +1542,61 @@
               <w:rPr>
                 <w:rFonts w:cstheme="minorHAnsi"/>
               </w:rPr>
-              <w:t xml:space="preserve">audio </w:t>
-            </w:r>
-            <w:r>
-              <w:rPr>
-                <w:rFonts w:cstheme="minorHAnsi"/>
-              </w:rPr>
-              <w:t>and</w:t>
+              <w:t xml:space="preserve">audio, </w:t>
+            </w:r>
+            <w:r>
+              <w:rPr>
+                <w:rFonts w:cstheme="minorHAnsi"/>
+              </w:rPr>
+              <w:t>artwork</w:t>
+            </w:r>
+            <w:r>
+              <w:rPr>
+                <w:rFonts w:cstheme="minorHAnsi"/>
+              </w:rPr>
+              <w:t xml:space="preserve">, and metadata </w:t>
+            </w:r>
+            <w:r>
+              <w:rPr>
+                <w:rFonts w:cstheme="minorHAnsi"/>
+              </w:rPr>
+              <w:t xml:space="preserve">into an </w:t>
+            </w:r>
+            <w:r>
+              <w:rPr>
+                <w:rFonts w:cstheme="minorHAnsi"/>
+              </w:rPr>
+              <w:t>album</w:t>
+            </w:r>
+            <w:r>
+              <w:rPr>
+                <w:rFonts w:cstheme="minorHAnsi"/>
+              </w:rPr>
+              <w:t xml:space="preserve">, then </w:t>
+            </w:r>
+            <w:r>
+              <w:rPr>
+                <w:rFonts w:cstheme="minorHAnsi"/>
+              </w:rPr>
+              <w:t>e</w:t>
+            </w:r>
+            <w:r>
+              <w:rPr>
+                <w:rFonts w:cstheme="minorHAnsi"/>
+              </w:rPr>
+              <w:t xml:space="preserve">nforces database integrity by </w:t>
+            </w:r>
+            <w:r>
+              <w:rPr>
+                <w:rFonts w:cstheme="minorHAnsi"/>
+              </w:rPr>
+              <w:t>saving/updating</w:t>
+            </w:r>
+            <w:r>
+              <w:rPr>
+                <w:rFonts w:cstheme="minorHAnsi"/>
+              </w:rPr>
+              <w:t xml:space="preserve"> all</w:t>
             </w:r>
             <w:r>
               <w:rPr>
@@ -1524,55 +1608,7 @@
               <w:rPr>
                 <w:rFonts w:cstheme="minorHAnsi"/>
               </w:rPr>
-              <w:t xml:space="preserve">artwork </w:t>
-            </w:r>
-            <w:r>
-              <w:rPr>
-                <w:rFonts w:cstheme="minorHAnsi"/>
-              </w:rPr>
-              <w:t xml:space="preserve">files </w:t>
-            </w:r>
-            <w:r>
-              <w:rPr>
-                <w:rFonts w:cstheme="minorHAnsi"/>
-              </w:rPr>
-              <w:t xml:space="preserve">into an </w:t>
-            </w:r>
-            <w:r>
-              <w:rPr>
-                <w:rFonts w:cstheme="minorHAnsi"/>
-              </w:rPr>
-              <w:t>album</w:t>
-            </w:r>
-            <w:r>
-              <w:rPr>
-                <w:rFonts w:cstheme="minorHAnsi"/>
-              </w:rPr>
-              <w:t xml:space="preserve">, then </w:t>
-            </w:r>
-            <w:r>
-              <w:rPr>
-                <w:rFonts w:cstheme="minorHAnsi"/>
-              </w:rPr>
-              <w:t>e</w:t>
-            </w:r>
-            <w:r>
-              <w:rPr>
-                <w:rFonts w:cstheme="minorHAnsi"/>
-              </w:rPr>
-              <w:t xml:space="preserve">nforces database integrity by </w:t>
-            </w:r>
-            <w:r>
-              <w:rPr>
-                <w:rFonts w:cstheme="minorHAnsi"/>
-              </w:rPr>
-              <w:t>saving/updating</w:t>
-            </w:r>
-            <w:r>
-              <w:rPr>
-                <w:rFonts w:cstheme="minorHAnsi"/>
-              </w:rPr>
-              <w:t xml:space="preserve"> all</w:t>
+              <w:t>data</w:t>
             </w:r>
             <w:r>
               <w:rPr>
@@ -1584,13 +1620,7 @@
               <w:rPr>
                 <w:rFonts w:cstheme="minorHAnsi"/>
               </w:rPr>
-              <w:t>data</w:t>
-            </w:r>
-            <w:r>
-              <w:rPr>
-                <w:rFonts w:cstheme="minorHAnsi"/>
-              </w:rPr>
-              <w:t xml:space="preserve"> synchronously</w:t>
+              <w:t>within</w:t>
             </w:r>
             <w:r>
               <w:rPr>
@@ -1602,19 +1632,19 @@
               <w:rPr>
                 <w:rFonts w:cstheme="minorHAnsi"/>
               </w:rPr>
-              <w:t>within</w:t>
-            </w:r>
-            <w:r>
-              <w:rPr>
-                <w:rFonts w:cstheme="minorHAnsi"/>
-              </w:rPr>
-              <w:t xml:space="preserve"> </w:t>
-            </w:r>
-            <w:r>
-              <w:rPr>
-                <w:rFonts w:cstheme="minorHAnsi"/>
-              </w:rPr>
-              <w:t>an ActiveRecord transaction</w:t>
+              <w:t>atomic</w:t>
+            </w:r>
+            <w:r>
+              <w:rPr>
+                <w:rFonts w:cstheme="minorHAnsi"/>
+              </w:rPr>
+              <w:t xml:space="preserve"> ActiveRecord transaction</w:t>
+            </w:r>
+            <w:r>
+              <w:rPr>
+                <w:rFonts w:cstheme="minorHAnsi"/>
+              </w:rPr>
+              <w:t>s</w:t>
             </w:r>
             <w:r>
               <w:rPr>
@@ -1665,6 +1695,52 @@
           </w:p>
           <w:p>
             <w:pPr>
+              <w:pStyle w:val="ListParagraph"/>
+              <w:numPr>
+                <w:ilvl w:val="0"/>
+                <w:numId w:val="7"/>
+              </w:numPr>
+              <w:tabs>
+                <w:tab w:val="right" w:pos="9859"/>
+              </w:tabs>
+              <w:ind w:left="427" w:hanging="270"/>
+              <w:rPr>
+                <w:rFonts w:cstheme="minorHAnsi"/>
+              </w:rPr>
+            </w:pPr>
+            <w:r>
+              <w:rPr>
+                <w:rFonts w:cstheme="minorHAnsi"/>
+              </w:rPr>
+              <w:t>Maintains a</w:t>
+            </w:r>
+            <w:r>
+              <w:rPr>
+                <w:rFonts w:cstheme="minorHAnsi"/>
+              </w:rPr>
+              <w:t xml:space="preserve"> many-to-many relationship</w:t>
+            </w:r>
+            <w:r>
+              <w:rPr>
+                <w:rFonts w:cstheme="minorHAnsi"/>
+              </w:rPr>
+              <w:t xml:space="preserve"> to enable</w:t>
+            </w:r>
+            <w:r>
+              <w:rPr>
+                <w:rFonts w:cstheme="minorHAnsi"/>
+              </w:rPr>
+              <w:t xml:space="preserve"> tagging of albums &amp; filtering of albums by tags</w:t>
+            </w:r>
+            <w:r>
+              <w:rPr>
+                <w:rFonts w:cstheme="minorHAnsi"/>
+              </w:rPr>
+              <w:t>.</w:t>
+            </w:r>
+          </w:p>
+          <w:p>
+            <w:pPr>
               <w:tabs>
                 <w:tab w:val="right" w:pos="9859"/>
               </w:tabs>
@@ -1696,7 +1772,67 @@
               <w:rPr>
                 <w:rFonts w:cstheme="minorHAnsi"/>
               </w:rPr>
-              <w:t>∙ JavaScript ∙ Canvas</w:t>
+              <w:t xml:space="preserve">∙ </w:t>
+            </w:r>
+            <w:r>
+              <w:rPr>
+                <w:rFonts w:cstheme="minorHAnsi"/>
+              </w:rPr>
+              <w:t>JavaScript</w:t>
+            </w:r>
+            <w:r>
+              <w:rPr>
+                <w:rFonts w:cstheme="minorHAnsi"/>
+              </w:rPr>
+              <w:t xml:space="preserve"> </w:t>
+            </w:r>
+            <w:r>
+              <w:rPr>
+                <w:rFonts w:cstheme="minorHAnsi"/>
+              </w:rPr>
+              <w:t>∙</w:t>
+            </w:r>
+            <w:r>
+              <w:rPr>
+                <w:rFonts w:cstheme="minorHAnsi"/>
+              </w:rPr>
+              <w:t xml:space="preserve"> </w:t>
+            </w:r>
+            <w:r>
+              <w:rPr>
+                <w:rFonts w:cstheme="minorHAnsi"/>
+              </w:rPr>
+              <w:t>Canvas</w:t>
+            </w:r>
+            <w:r>
+              <w:rPr>
+                <w:rFonts w:cstheme="minorHAnsi"/>
+              </w:rPr>
+              <w:t xml:space="preserve"> </w:t>
+            </w:r>
+            <w:r>
+              <w:rPr>
+                <w:rFonts w:cstheme="minorHAnsi"/>
+              </w:rPr>
+              <w:t>∙</w:t>
+            </w:r>
+            <w:r>
+              <w:rPr>
+                <w:rFonts w:cstheme="minorHAnsi"/>
+              </w:rPr>
+              <w:t xml:space="preserve"> </w:t>
+            </w:r>
+            <w:r>
+              <w:rPr>
+                <w:rFonts w:cstheme="minorHAnsi"/>
+              </w:rPr>
+              <w:t>Vanilla</w:t>
+            </w:r>
+            <w:r>
+              <w:rPr>
+                <w:rFonts w:cstheme="minorHAnsi"/>
+              </w:rPr>
+              <w:t xml:space="preserve"> DOM</w:t>
             </w:r>
             <w:r>
               <w:rPr>
@@ -1805,13 +1941,25 @@
               <w:rPr>
                 <w:rFonts w:cstheme="minorHAnsi"/>
               </w:rPr>
-              <w:t xml:space="preserve">onto </w:t>
-            </w:r>
-            <w:r>
-              <w:rPr>
-                <w:rFonts w:cstheme="minorHAnsi"/>
-              </w:rPr>
-              <w:t>three-dimensional surfaces.</w:t>
+              <w:t>onto</w:t>
+            </w:r>
+            <w:r>
+              <w:rPr>
+                <w:rFonts w:cstheme="minorHAnsi"/>
+              </w:rPr>
+              <w:t xml:space="preserve"> a</w:t>
+            </w:r>
+            <w:r>
+              <w:rPr>
+                <w:rFonts w:cstheme="minorHAnsi"/>
+              </w:rPr>
+              <w:t xml:space="preserve"> </w:t>
+            </w:r>
+            <w:r>
+              <w:rPr>
+                <w:rFonts w:cstheme="minorHAnsi"/>
+              </w:rPr>
+              <w:t>three-dimensional surface.</w:t>
             </w:r>
           </w:p>
           <w:p>
@@ -2153,7 +2301,37 @@
               <w:rPr>
                 <w:rFonts w:cstheme="minorHAnsi"/>
               </w:rPr>
-              <w:t xml:space="preserve"> or </w:t>
+              <w:t xml:space="preserve">, </w:t>
+            </w:r>
+            <w:r>
+              <w:rPr>
+                <w:rFonts w:cstheme="minorHAnsi"/>
+              </w:rPr>
+              <w:t>updates</w:t>
+            </w:r>
+            <w:r>
+              <w:rPr>
+                <w:rFonts w:cstheme="minorHAnsi"/>
+              </w:rPr>
+              <w:t>, and deletes</w:t>
+            </w:r>
+            <w:r>
+              <w:rPr>
+                <w:rFonts w:cstheme="minorHAnsi"/>
+              </w:rPr>
+              <w:t xml:space="preserve"> database </w:t>
+            </w:r>
+            <w:r>
+              <w:rPr>
+                <w:rFonts w:cstheme="minorHAnsi"/>
+              </w:rPr>
+              <w:t xml:space="preserve">entries </w:t>
+            </w:r>
+            <w:r>
+              <w:rPr>
+                <w:rFonts w:cstheme="minorHAnsi"/>
+              </w:rPr>
+              <w:t>via an object-oriented user in</w:t>
             </w:r>
             <w:bookmarkStart w:id="0" w:name="_GoBack"/>
             <w:bookmarkEnd w:id="0"/>
@@ -2161,49 +2339,7 @@
               <w:rPr>
                 <w:rFonts w:cstheme="minorHAnsi"/>
               </w:rPr>
-              <w:t>updates</w:t>
-            </w:r>
-            <w:r>
-              <w:rPr>
-                <w:rFonts w:cstheme="minorHAnsi"/>
-              </w:rPr>
-              <w:t xml:space="preserve"> database </w:t>
-            </w:r>
-            <w:r>
-              <w:rPr>
-                <w:rFonts w:cstheme="minorHAnsi"/>
-              </w:rPr>
-              <w:t xml:space="preserve">entries </w:t>
-            </w:r>
-            <w:r>
-              <w:rPr>
-                <w:rFonts w:cstheme="minorHAnsi"/>
-              </w:rPr>
-              <w:t>based on whether an</w:t>
-            </w:r>
-            <w:r>
-              <w:rPr>
-                <w:rFonts w:cstheme="minorHAnsi"/>
-              </w:rPr>
-              <w:t xml:space="preserve"> instance </w:t>
-            </w:r>
-            <w:r>
-              <w:rPr>
-                <w:rFonts w:cstheme="minorHAnsi"/>
-              </w:rPr>
-              <w:t>already has</w:t>
-            </w:r>
-            <w:r>
-              <w:rPr>
-                <w:rFonts w:cstheme="minorHAnsi"/>
-              </w:rPr>
-              <w:t xml:space="preserve"> an </w:t>
-            </w:r>
-            <w:r>
-              <w:rPr>
-                <w:rFonts w:cstheme="minorHAnsi"/>
-              </w:rPr>
-              <w:t>ID</w:t>
+              <w:t>terface</w:t>
             </w:r>
             <w:r>
               <w:rPr>
@@ -3557,7 +3693,7 @@
 </file>
 
 <file path=word/endnotes.xml><?xml version="1.0" encoding="utf-8"?>
-<w:endnotes xmlns:wpc="http://schemas.microsoft.com/office/word/2010/wordprocessingCanvas" xmlns:cx="http://schemas.microsoft.com/office/drawing/2014/chartex" xmlns:cx1="http://schemas.microsoft.com/office/drawing/2015/9/8/chartex" xmlns:cx2="http://schemas.microsoft.com/office/drawing/2015/10/21/chartex" xmlns:cx3="http://schemas.microsoft.com/office/drawing/2016/5/9/chartex" xmlns:cx4="http://schemas.microsoft.com/office/drawing/2016/5/10/chartex" xmlns:cx5="http://schemas.microsoft.com/office/drawing/2016/5/11/chartex" xmlns:cx6="http://schemas.microsoft.com/office/drawing/2016/5/12/chartex" xmlns:cx7="http://schemas.microsoft.com/office/drawing/2016/5/13/chartex" xmlns:cx8="http://schemas.microsoft.com/office/drawing/2016/5/14/chartex" xmlns:mc="http://schemas.openxmlformats.org/markup-compatibility/2006" xmlns:o="urn:schemas-microsoft-com:office:office" xmlns:r="http://schemas.openxmlformats.org/officeDocument/2006/relationships" xmlns:m="http://schemas.openxmlformats.org/officeDocument/2006/math" xmlns:v="urn:schemas-microsoft-com:vml" xmlns:wp14="http://schemas.microsoft.com/office/word/2010/wordprocessingDrawing" xmlns:wp="http://schemas.openxmlformats.org/drawingml/2006/wordprocessingDrawing" xmlns:w10="urn:schemas-microsoft-com:office:word" xmlns:w="http://schemas.openxmlformats.org/wordprocessingml/2006/main" xmlns:w14="http://schemas.microsoft.com/office/word/2010/wordml" xmlns:w15="http://schemas.microsoft.com/office/word/2012/wordml" xmlns:w16se="http://schemas.microsoft.com/office/word/2015/wordml/symex" xmlns:wpg="http://schemas.microsoft.com/office/word/2010/wordprocessingGroup" xmlns:wpi="http://schemas.microsoft.com/office/word/2010/wordprocessingInk" xmlns:wne="http://schemas.microsoft.com/office/word/2006/wordml" xmlns:wps="http://schemas.microsoft.com/office/word/2010/wordprocessingShape" mc:Ignorable="w14 w15 w16se wp14">
+<w:endnotes xmlns:wpc="http://schemas.microsoft.com/office/word/2010/wordprocessingCanvas" xmlns:cx="http://schemas.microsoft.com/office/drawing/2014/chartex" xmlns:cx1="http://schemas.microsoft.com/office/drawing/2015/9/8/chartex" xmlns:cx2="http://schemas.microsoft.com/office/drawing/2015/10/21/chartex" xmlns:cx3="http://schemas.microsoft.com/office/drawing/2016/5/9/chartex" xmlns:cx4="http://schemas.microsoft.com/office/drawing/2016/5/10/chartex" xmlns:cx5="http://schemas.microsoft.com/office/drawing/2016/5/11/chartex" xmlns:cx6="http://schemas.microsoft.com/office/drawing/2016/5/12/chartex" xmlns:cx7="http://schemas.microsoft.com/office/drawing/2016/5/13/chartex" xmlns:cx8="http://schemas.microsoft.com/office/drawing/2016/5/14/chartex" xmlns:mc="http://schemas.openxmlformats.org/markup-compatibility/2006" xmlns:aink="http://schemas.microsoft.com/office/drawing/2016/ink" xmlns:o="urn:schemas-microsoft-com:office:office" xmlns:r="http://schemas.openxmlformats.org/officeDocument/2006/relationships" xmlns:m="http://schemas.openxmlformats.org/officeDocument/2006/math" xmlns:v="urn:schemas-microsoft-com:vml" xmlns:wp14="http://schemas.microsoft.com/office/word/2010/wordprocessingDrawing" xmlns:wp="http://schemas.openxmlformats.org/drawingml/2006/wordprocessingDrawing" xmlns:w10="urn:schemas-microsoft-com:office:word" xmlns:w="http://schemas.openxmlformats.org/wordprocessingml/2006/main" xmlns:w14="http://schemas.microsoft.com/office/word/2010/wordml" xmlns:w15="http://schemas.microsoft.com/office/word/2012/wordml" xmlns:w16se="http://schemas.microsoft.com/office/word/2015/wordml/symex" xmlns:wpg="http://schemas.microsoft.com/office/word/2010/wordprocessingGroup" xmlns:wpi="http://schemas.microsoft.com/office/word/2010/wordprocessingInk" xmlns:wne="http://schemas.microsoft.com/office/word/2006/wordml" xmlns:wps="http://schemas.microsoft.com/office/word/2010/wordprocessingShape" mc:Ignorable="w14 w15 w16se wp14">
   <w:endnote w:type="separator" w:id="-1">
     <w:p>
       <w:pPr>
@@ -3582,7 +3718,7 @@
 </file>
 
 <file path=word/footnotes.xml><?xml version="1.0" encoding="utf-8"?>
-<w:footnotes xmlns:wpc="http://schemas.microsoft.com/office/word/2010/wordprocessingCanvas" xmlns:cx="http://schemas.microsoft.com/office/drawing/2014/chartex" xmlns:cx1="http://schemas.microsoft.com/office/drawing/2015/9/8/chartex" xmlns:cx2="http://schemas.microsoft.com/office/drawing/2015/10/21/chartex" xmlns:cx3="http://schemas.microsoft.com/office/drawing/2016/5/9/chartex" xmlns:cx4="http://schemas.microsoft.com/office/drawing/2016/5/10/chartex" xmlns:cx5="http://schemas.microsoft.com/office/drawing/2016/5/11/chartex" xmlns:cx6="http://schemas.microsoft.com/office/drawing/2016/5/12/chartex" xmlns:cx7="http://schemas.microsoft.com/office/drawing/2016/5/13/chartex" xmlns:cx8="http://schemas.microsoft.com/office/drawing/2016/5/14/chartex" xmlns:mc="http://schemas.openxmlformats.org/markup-compatibility/2006" xmlns:o="urn:schemas-microsoft-com:office:office" xmlns:r="http://schemas.openxmlformats.org/officeDocument/2006/relationships" xmlns:m="http://schemas.openxmlformats.org/officeDocument/2006/math" xmlns:v="urn:schemas-microsoft-com:vml" xmlns:wp14="http://schemas.microsoft.com/office/word/2010/wordprocessingDrawing" xmlns:wp="http://schemas.openxmlformats.org/drawingml/2006/wordprocessingDrawing" xmlns:w10="urn:schemas-microsoft-com:office:word" xmlns:w="http://schemas.openxmlformats.org/wordprocessingml/2006/main" xmlns:w14="http://schemas.microsoft.com/office/word/2010/wordml" xmlns:w15="http://schemas.microsoft.com/office/word/2012/wordml" xmlns:w16se="http://schemas.microsoft.com/office/word/2015/wordml/symex" xmlns:wpg="http://schemas.microsoft.com/office/word/2010/wordprocessingGroup" xmlns:wpi="http://schemas.microsoft.com/office/word/2010/wordprocessingInk" xmlns:wne="http://schemas.microsoft.com/office/word/2006/wordml" xmlns:wps="http://schemas.microsoft.com/office/word/2010/wordprocessingShape" mc:Ignorable="w14 w15 w16se wp14">
+<w:footnotes xmlns:wpc="http://schemas.microsoft.com/office/word/2010/wordprocessingCanvas" xmlns:cx="http://schemas.microsoft.com/office/drawing/2014/chartex" xmlns:cx1="http://schemas.microsoft.com/office/drawing/2015/9/8/chartex" xmlns:cx2="http://schemas.microsoft.com/office/drawing/2015/10/21/chartex" xmlns:cx3="http://schemas.microsoft.com/office/drawing/2016/5/9/chartex" xmlns:cx4="http://schemas.microsoft.com/office/drawing/2016/5/10/chartex" xmlns:cx5="http://schemas.microsoft.com/office/drawing/2016/5/11/chartex" xmlns:cx6="http://schemas.microsoft.com/office/drawing/2016/5/12/chartex" xmlns:cx7="http://schemas.microsoft.com/office/drawing/2016/5/13/chartex" xmlns:cx8="http://schemas.microsoft.com/office/drawing/2016/5/14/chartex" xmlns:mc="http://schemas.openxmlformats.org/markup-compatibility/2006" xmlns:aink="http://schemas.microsoft.com/office/drawing/2016/ink" xmlns:o="urn:schemas-microsoft-com:office:office" xmlns:r="http://schemas.openxmlformats.org/officeDocument/2006/relationships" xmlns:m="http://schemas.openxmlformats.org/officeDocument/2006/math" xmlns:v="urn:schemas-microsoft-com:vml" xmlns:wp14="http://schemas.microsoft.com/office/word/2010/wordprocessingDrawing" xmlns:wp="http://schemas.openxmlformats.org/drawingml/2006/wordprocessingDrawing" xmlns:w10="urn:schemas-microsoft-com:office:word" xmlns:w="http://schemas.openxmlformats.org/wordprocessingml/2006/main" xmlns:w14="http://schemas.microsoft.com/office/word/2010/wordml" xmlns:w15="http://schemas.microsoft.com/office/word/2012/wordml" xmlns:w16se="http://schemas.microsoft.com/office/word/2015/wordml/symex" xmlns:wpg="http://schemas.microsoft.com/office/word/2010/wordprocessingGroup" xmlns:wpi="http://schemas.microsoft.com/office/word/2010/wordprocessingInk" xmlns:wne="http://schemas.microsoft.com/office/word/2006/wordml" xmlns:wps="http://schemas.microsoft.com/office/word/2010/wordprocessingShape" mc:Ignorable="w14 w15 w16se wp14">
   <w:footnote w:type="separator" w:id="-1">
     <w:p>
       <w:pPr>
@@ -3607,7 +3743,7 @@
 </file>
 
 <file path=word/numbering.xml><?xml version="1.0" encoding="utf-8"?>
-<w:numbering xmlns:wpc="http://schemas.microsoft.com/office/word/2010/wordprocessingCanvas" xmlns:cx="http://schemas.microsoft.com/office/drawing/2014/chartex" xmlns:cx1="http://schemas.microsoft.com/office/drawing/2015/9/8/chartex" xmlns:cx2="http://schemas.microsoft.com/office/drawing/2015/10/21/chartex" xmlns:cx3="http://schemas.microsoft.com/office/drawing/2016/5/9/chartex" xmlns:cx4="http://schemas.microsoft.com/office/drawing/2016/5/10/chartex" xmlns:cx5="http://schemas.microsoft.com/office/drawing/2016/5/11/chartex" xmlns:cx6="http://schemas.microsoft.com/office/drawing/2016/5/12/chartex" xmlns:cx7="http://schemas.microsoft.com/office/drawing/2016/5/13/chartex" xmlns:cx8="http://schemas.microsoft.com/office/drawing/2016/5/14/chartex" xmlns:mc="http://schemas.openxmlformats.org/markup-compatibility/2006" xmlns:o="urn:schemas-microsoft-com:office:office" xmlns:r="http://schemas.openxmlformats.org/officeDocument/2006/relationships" xmlns:m="http://schemas.openxmlformats.org/officeDocument/2006/math" xmlns:v="urn:schemas-microsoft-com:vml" xmlns:wp14="http://schemas.microsoft.com/office/word/2010/wordprocessingDrawing" xmlns:wp="http://schemas.openxmlformats.org/drawingml/2006/wordprocessingDrawing" xmlns:w10="urn:schemas-microsoft-com:office:word" xmlns:w="http://schemas.openxmlformats.org/wordprocessingml/2006/main" xmlns:w14="http://schemas.microsoft.com/office/word/2010/wordml" xmlns:w15="http://schemas.microsoft.com/office/word/2012/wordml" xmlns:w16se="http://schemas.microsoft.com/office/word/2015/wordml/symex" xmlns:wpg="http://schemas.microsoft.com/office/word/2010/wordprocessingGroup" xmlns:wpi="http://schemas.microsoft.com/office/word/2010/wordprocessingInk" xmlns:wne="http://schemas.microsoft.com/office/word/2006/wordml" xmlns:wps="http://schemas.microsoft.com/office/word/2010/wordprocessingShape" mc:Ignorable="w14 w15 w16se wp14">
+<w:numbering xmlns:wpc="http://schemas.microsoft.com/office/word/2010/wordprocessingCanvas" xmlns:cx="http://schemas.microsoft.com/office/drawing/2014/chartex" xmlns:cx1="http://schemas.microsoft.com/office/drawing/2015/9/8/chartex" xmlns:cx2="http://schemas.microsoft.com/office/drawing/2015/10/21/chartex" xmlns:cx3="http://schemas.microsoft.com/office/drawing/2016/5/9/chartex" xmlns:cx4="http://schemas.microsoft.com/office/drawing/2016/5/10/chartex" xmlns:cx5="http://schemas.microsoft.com/office/drawing/2016/5/11/chartex" xmlns:cx6="http://schemas.microsoft.com/office/drawing/2016/5/12/chartex" xmlns:cx7="http://schemas.microsoft.com/office/drawing/2016/5/13/chartex" xmlns:cx8="http://schemas.microsoft.com/office/drawing/2016/5/14/chartex" xmlns:mc="http://schemas.openxmlformats.org/markup-compatibility/2006" xmlns:aink="http://schemas.microsoft.com/office/drawing/2016/ink" xmlns:o="urn:schemas-microsoft-com:office:office" xmlns:r="http://schemas.openxmlformats.org/officeDocument/2006/relationships" xmlns:m="http://schemas.openxmlformats.org/officeDocument/2006/math" xmlns:v="urn:schemas-microsoft-com:vml" xmlns:wp14="http://schemas.microsoft.com/office/word/2010/wordprocessingDrawing" xmlns:wp="http://schemas.openxmlformats.org/drawingml/2006/wordprocessingDrawing" xmlns:w10="urn:schemas-microsoft-com:office:word" xmlns:w="http://schemas.openxmlformats.org/wordprocessingml/2006/main" xmlns:w14="http://schemas.microsoft.com/office/word/2010/wordml" xmlns:w15="http://schemas.microsoft.com/office/word/2012/wordml" xmlns:w16se="http://schemas.microsoft.com/office/word/2015/wordml/symex" xmlns:wpg="http://schemas.microsoft.com/office/word/2010/wordprocessingGroup" xmlns:wpi="http://schemas.microsoft.com/office/word/2010/wordprocessingInk" xmlns:wne="http://schemas.microsoft.com/office/word/2006/wordml" xmlns:wps="http://schemas.microsoft.com/office/word/2010/wordprocessingShape" mc:Ignorable="w14 w15 w16se wp14">
   <w:numPicBullet w:numPicBulletId="0">
     <w:pict>
       <v:shapetype id="_x0000_t75" coordsize="21600,21600" o:spt="75" o:preferrelative="t" path="m@4@5l@4@11@9@11@9@5xe" filled="f" stroked="f">
@@ -3629,7 +3765,7 @@
         <v:path o:extrusionok="f" gradientshapeok="t" o:connecttype="rect"/>
         <o:lock v:ext="edit" aspectratio="t"/>
       </v:shapetype>
-      <v:shape id="_x0000_i1027" type="#_x0000_t75" style="width:36pt;height:36pt" o:bullet="t">
+      <v:shape id="_x0000_i1043" type="#_x0000_t75" style="width:36pt;height:36pt" o:bullet="t">
         <v:imagedata r:id="rId1" o:title="email (1)"/>
       </v:shape>
     </w:pict>
@@ -5680,7 +5816,7 @@
 </file>
 
 <file path=customXml/itemProps1.xml><?xml version="1.0" encoding="utf-8"?>
-<ds:datastoreItem xmlns:ds="http://schemas.openxmlformats.org/officeDocument/2006/customXml" ds:itemID="{0BB867AB-8E42-42F7-9EF0-DAF6F63E9EBB}">
+<ds:datastoreItem xmlns:ds="http://schemas.openxmlformats.org/officeDocument/2006/customXml" ds:itemID="{17F149AF-81D8-40CE-B86B-E10DAEB242DB}">
   <ds:schemaRefs>
     <ds:schemaRef ds:uri="http://schemas.openxmlformats.org/officeDocument/2006/bibliography"/>
   </ds:schemaRefs>

</xml_diff>

<commit_message>
Add solo to projects
</commit_message>
<xml_diff>
--- a/resume.docx
+++ b/resume.docx
@@ -1,6 +1,6 @@
 
 <file path=word/document.xml><?xml version="1.0" encoding="utf-8"?>
-<w:document xmlns:wpc="http://schemas.microsoft.com/office/word/2010/wordprocessingCanvas" xmlns:cx="http://schemas.microsoft.com/office/drawing/2014/chartex" xmlns:cx1="http://schemas.microsoft.com/office/drawing/2015/9/8/chartex" xmlns:cx2="http://schemas.microsoft.com/office/drawing/2015/10/21/chartex" xmlns:cx3="http://schemas.microsoft.com/office/drawing/2016/5/9/chartex" xmlns:cx4="http://schemas.microsoft.com/office/drawing/2016/5/10/chartex" xmlns:cx5="http://schemas.microsoft.com/office/drawing/2016/5/11/chartex" xmlns:cx6="http://schemas.microsoft.com/office/drawing/2016/5/12/chartex" xmlns:cx7="http://schemas.microsoft.com/office/drawing/2016/5/13/chartex" xmlns:cx8="http://schemas.microsoft.com/office/drawing/2016/5/14/chartex" xmlns:mc="http://schemas.openxmlformats.org/markup-compatibility/2006" xmlns:aink="http://schemas.microsoft.com/office/drawing/2016/ink" xmlns:o="urn:schemas-microsoft-com:office:office" xmlns:r="http://schemas.openxmlformats.org/officeDocument/2006/relationships" xmlns:m="http://schemas.openxmlformats.org/officeDocument/2006/math" xmlns:v="urn:schemas-microsoft-com:vml" xmlns:wp14="http://schemas.microsoft.com/office/word/2010/wordprocessingDrawing" xmlns:wp="http://schemas.openxmlformats.org/drawingml/2006/wordprocessingDrawing" xmlns:w10="urn:schemas-microsoft-com:office:word" xmlns:w="http://schemas.openxmlformats.org/wordprocessingml/2006/main" xmlns:w14="http://schemas.microsoft.com/office/word/2010/wordml" xmlns:w15="http://schemas.microsoft.com/office/word/2012/wordml" xmlns:w16se="http://schemas.microsoft.com/office/word/2015/wordml/symex" xmlns:wpg="http://schemas.microsoft.com/office/word/2010/wordprocessingGroup" xmlns:wpi="http://schemas.microsoft.com/office/word/2010/wordprocessingInk" xmlns:wne="http://schemas.microsoft.com/office/word/2006/wordml" xmlns:wps="http://schemas.microsoft.com/office/word/2010/wordprocessingShape" mc:Ignorable="w14 w15 w16se wp14">
+<w:document xmlns:wpc="http://schemas.microsoft.com/office/word/2010/wordprocessingCanvas" xmlns:mc="http://schemas.openxmlformats.org/markup-compatibility/2006" xmlns:o="urn:schemas-microsoft-com:office:office" xmlns:r="http://schemas.openxmlformats.org/officeDocument/2006/relationships" xmlns:m="http://schemas.openxmlformats.org/officeDocument/2006/math" xmlns:v="urn:schemas-microsoft-com:vml" xmlns:wp14="http://schemas.microsoft.com/office/word/2010/wordprocessingDrawing" xmlns:wp="http://schemas.openxmlformats.org/drawingml/2006/wordprocessingDrawing" xmlns:w10="urn:schemas-microsoft-com:office:word" xmlns:w="http://schemas.openxmlformats.org/wordprocessingml/2006/main" xmlns:w14="http://schemas.microsoft.com/office/word/2010/wordml" xmlns:w15="http://schemas.microsoft.com/office/word/2012/wordml" xmlns:wpg="http://schemas.microsoft.com/office/word/2010/wordprocessingGroup" xmlns:wpi="http://schemas.microsoft.com/office/word/2010/wordprocessingInk" xmlns:wne="http://schemas.microsoft.com/office/word/2006/wordml" xmlns:wps="http://schemas.microsoft.com/office/word/2010/wordprocessingShape" mc:Ignorable="w14 w15 wp14">
   <w:body>
     <w:tbl>
       <w:tblPr>
@@ -1205,6 +1205,17 @@
                 <w:sz w:val="28"/>
                 <w:szCs w:val="20"/>
               </w:rPr>
+              <w:t xml:space="preserve">Solo </w:t>
+            </w:r>
+            <w:bookmarkStart w:id="0" w:name="_GoBack"/>
+            <w:bookmarkEnd w:id="0"/>
+            <w:r>
+              <w:rPr>
+                <w:rFonts w:ascii="Segoe UI Semibold" w:hAnsi="Segoe UI Semibold" w:cs="Segoe UI Semibold"/>
+                <w:smallCaps/>
+                <w:sz w:val="28"/>
+                <w:szCs w:val="20"/>
+              </w:rPr>
               <w:t>Projects</w:t>
             </w:r>
           </w:p>
@@ -1778,7 +1789,7 @@
               <w:rPr>
                 <w:rFonts w:cstheme="minorHAnsi"/>
               </w:rPr>
-              <w:t>JavaScript</w:t>
+              <w:t>JavaScript ∙</w:t>
             </w:r>
             <w:r>
               <w:rPr>
@@ -1790,49 +1801,25 @@
               <w:rPr>
                 <w:rFonts w:cstheme="minorHAnsi"/>
               </w:rPr>
+              <w:t>Canvas</w:t>
+            </w:r>
+            <w:r>
+              <w:rPr>
+                <w:rFonts w:cstheme="minorHAnsi"/>
+              </w:rPr>
+              <w:t xml:space="preserve"> </w:t>
+            </w:r>
+            <w:r>
+              <w:rPr>
+                <w:rFonts w:cstheme="minorHAnsi"/>
+              </w:rPr>
               <w:t>∙</w:t>
             </w:r>
             <w:r>
               <w:rPr>
                 <w:rFonts w:cstheme="minorHAnsi"/>
               </w:rPr>
-              <w:t xml:space="preserve"> </w:t>
-            </w:r>
-            <w:r>
-              <w:rPr>
-                <w:rFonts w:cstheme="minorHAnsi"/>
-              </w:rPr>
-              <w:t>Canvas</w:t>
-            </w:r>
-            <w:r>
-              <w:rPr>
-                <w:rFonts w:cstheme="minorHAnsi"/>
-              </w:rPr>
-              <w:t xml:space="preserve"> </w:t>
-            </w:r>
-            <w:r>
-              <w:rPr>
-                <w:rFonts w:cstheme="minorHAnsi"/>
-              </w:rPr>
-              <w:t>∙</w:t>
-            </w:r>
-            <w:r>
-              <w:rPr>
-                <w:rFonts w:cstheme="minorHAnsi"/>
-              </w:rPr>
-              <w:t xml:space="preserve"> </w:t>
-            </w:r>
-            <w:r>
-              <w:rPr>
-                <w:rFonts w:cstheme="minorHAnsi"/>
-              </w:rPr>
-              <w:t>Vanilla</w:t>
-            </w:r>
-            <w:r>
-              <w:rPr>
-                <w:rFonts w:cstheme="minorHAnsi"/>
-              </w:rPr>
-              <w:t xml:space="preserve"> DOM</w:t>
+              <w:t xml:space="preserve"> Vanilla DOM</w:t>
             </w:r>
             <w:r>
               <w:rPr>
@@ -2331,15 +2318,7 @@
               <w:rPr>
                 <w:rFonts w:cstheme="minorHAnsi"/>
               </w:rPr>
-              <w:t>via an object-oriented user in</w:t>
-            </w:r>
-            <w:bookmarkStart w:id="0" w:name="_GoBack"/>
-            <w:bookmarkEnd w:id="0"/>
-            <w:r>
-              <w:rPr>
-                <w:rFonts w:cstheme="minorHAnsi"/>
-              </w:rPr>
-              <w:t>terface</w:t>
+              <w:t>via an object-oriented user interface</w:t>
             </w:r>
             <w:r>
               <w:rPr>
@@ -3693,7 +3672,7 @@
 </file>
 
 <file path=word/endnotes.xml><?xml version="1.0" encoding="utf-8"?>
-<w:endnotes xmlns:wpc="http://schemas.microsoft.com/office/word/2010/wordprocessingCanvas" xmlns:cx="http://schemas.microsoft.com/office/drawing/2014/chartex" xmlns:cx1="http://schemas.microsoft.com/office/drawing/2015/9/8/chartex" xmlns:cx2="http://schemas.microsoft.com/office/drawing/2015/10/21/chartex" xmlns:cx3="http://schemas.microsoft.com/office/drawing/2016/5/9/chartex" xmlns:cx4="http://schemas.microsoft.com/office/drawing/2016/5/10/chartex" xmlns:cx5="http://schemas.microsoft.com/office/drawing/2016/5/11/chartex" xmlns:cx6="http://schemas.microsoft.com/office/drawing/2016/5/12/chartex" xmlns:cx7="http://schemas.microsoft.com/office/drawing/2016/5/13/chartex" xmlns:cx8="http://schemas.microsoft.com/office/drawing/2016/5/14/chartex" xmlns:mc="http://schemas.openxmlformats.org/markup-compatibility/2006" xmlns:aink="http://schemas.microsoft.com/office/drawing/2016/ink" xmlns:o="urn:schemas-microsoft-com:office:office" xmlns:r="http://schemas.openxmlformats.org/officeDocument/2006/relationships" xmlns:m="http://schemas.openxmlformats.org/officeDocument/2006/math" xmlns:v="urn:schemas-microsoft-com:vml" xmlns:wp14="http://schemas.microsoft.com/office/word/2010/wordprocessingDrawing" xmlns:wp="http://schemas.openxmlformats.org/drawingml/2006/wordprocessingDrawing" xmlns:w10="urn:schemas-microsoft-com:office:word" xmlns:w="http://schemas.openxmlformats.org/wordprocessingml/2006/main" xmlns:w14="http://schemas.microsoft.com/office/word/2010/wordml" xmlns:w15="http://schemas.microsoft.com/office/word/2012/wordml" xmlns:w16se="http://schemas.microsoft.com/office/word/2015/wordml/symex" xmlns:wpg="http://schemas.microsoft.com/office/word/2010/wordprocessingGroup" xmlns:wpi="http://schemas.microsoft.com/office/word/2010/wordprocessingInk" xmlns:wne="http://schemas.microsoft.com/office/word/2006/wordml" xmlns:wps="http://schemas.microsoft.com/office/word/2010/wordprocessingShape" mc:Ignorable="w14 w15 w16se wp14">
+<w:endnotes xmlns:wpc="http://schemas.microsoft.com/office/word/2010/wordprocessingCanvas" xmlns:mc="http://schemas.openxmlformats.org/markup-compatibility/2006" xmlns:o="urn:schemas-microsoft-com:office:office" xmlns:r="http://schemas.openxmlformats.org/officeDocument/2006/relationships" xmlns:m="http://schemas.openxmlformats.org/officeDocument/2006/math" xmlns:v="urn:schemas-microsoft-com:vml" xmlns:wp14="http://schemas.microsoft.com/office/word/2010/wordprocessingDrawing" xmlns:wp="http://schemas.openxmlformats.org/drawingml/2006/wordprocessingDrawing" xmlns:w10="urn:schemas-microsoft-com:office:word" xmlns:w="http://schemas.openxmlformats.org/wordprocessingml/2006/main" xmlns:w14="http://schemas.microsoft.com/office/word/2010/wordml" xmlns:w15="http://schemas.microsoft.com/office/word/2012/wordml" xmlns:wpg="http://schemas.microsoft.com/office/word/2010/wordprocessingGroup" xmlns:wpi="http://schemas.microsoft.com/office/word/2010/wordprocessingInk" xmlns:wne="http://schemas.microsoft.com/office/word/2006/wordml" xmlns:wps="http://schemas.microsoft.com/office/word/2010/wordprocessingShape" mc:Ignorable="w14 w15 wp14">
   <w:endnote w:type="separator" w:id="-1">
     <w:p>
       <w:pPr>
@@ -3718,7 +3697,7 @@
 </file>
 
 <file path=word/footnotes.xml><?xml version="1.0" encoding="utf-8"?>
-<w:footnotes xmlns:wpc="http://schemas.microsoft.com/office/word/2010/wordprocessingCanvas" xmlns:cx="http://schemas.microsoft.com/office/drawing/2014/chartex" xmlns:cx1="http://schemas.microsoft.com/office/drawing/2015/9/8/chartex" xmlns:cx2="http://schemas.microsoft.com/office/drawing/2015/10/21/chartex" xmlns:cx3="http://schemas.microsoft.com/office/drawing/2016/5/9/chartex" xmlns:cx4="http://schemas.microsoft.com/office/drawing/2016/5/10/chartex" xmlns:cx5="http://schemas.microsoft.com/office/drawing/2016/5/11/chartex" xmlns:cx6="http://schemas.microsoft.com/office/drawing/2016/5/12/chartex" xmlns:cx7="http://schemas.microsoft.com/office/drawing/2016/5/13/chartex" xmlns:cx8="http://schemas.microsoft.com/office/drawing/2016/5/14/chartex" xmlns:mc="http://schemas.openxmlformats.org/markup-compatibility/2006" xmlns:aink="http://schemas.microsoft.com/office/drawing/2016/ink" xmlns:o="urn:schemas-microsoft-com:office:office" xmlns:r="http://schemas.openxmlformats.org/officeDocument/2006/relationships" xmlns:m="http://schemas.openxmlformats.org/officeDocument/2006/math" xmlns:v="urn:schemas-microsoft-com:vml" xmlns:wp14="http://schemas.microsoft.com/office/word/2010/wordprocessingDrawing" xmlns:wp="http://schemas.openxmlformats.org/drawingml/2006/wordprocessingDrawing" xmlns:w10="urn:schemas-microsoft-com:office:word" xmlns:w="http://schemas.openxmlformats.org/wordprocessingml/2006/main" xmlns:w14="http://schemas.microsoft.com/office/word/2010/wordml" xmlns:w15="http://schemas.microsoft.com/office/word/2012/wordml" xmlns:w16se="http://schemas.microsoft.com/office/word/2015/wordml/symex" xmlns:wpg="http://schemas.microsoft.com/office/word/2010/wordprocessingGroup" xmlns:wpi="http://schemas.microsoft.com/office/word/2010/wordprocessingInk" xmlns:wne="http://schemas.microsoft.com/office/word/2006/wordml" xmlns:wps="http://schemas.microsoft.com/office/word/2010/wordprocessingShape" mc:Ignorable="w14 w15 w16se wp14">
+<w:footnotes xmlns:wpc="http://schemas.microsoft.com/office/word/2010/wordprocessingCanvas" xmlns:mc="http://schemas.openxmlformats.org/markup-compatibility/2006" xmlns:o="urn:schemas-microsoft-com:office:office" xmlns:r="http://schemas.openxmlformats.org/officeDocument/2006/relationships" xmlns:m="http://schemas.openxmlformats.org/officeDocument/2006/math" xmlns:v="urn:schemas-microsoft-com:vml" xmlns:wp14="http://schemas.microsoft.com/office/word/2010/wordprocessingDrawing" xmlns:wp="http://schemas.openxmlformats.org/drawingml/2006/wordprocessingDrawing" xmlns:w10="urn:schemas-microsoft-com:office:word" xmlns:w="http://schemas.openxmlformats.org/wordprocessingml/2006/main" xmlns:w14="http://schemas.microsoft.com/office/word/2010/wordml" xmlns:w15="http://schemas.microsoft.com/office/word/2012/wordml" xmlns:wpg="http://schemas.microsoft.com/office/word/2010/wordprocessingGroup" xmlns:wpi="http://schemas.microsoft.com/office/word/2010/wordprocessingInk" xmlns:wne="http://schemas.microsoft.com/office/word/2006/wordml" xmlns:wps="http://schemas.microsoft.com/office/word/2010/wordprocessingShape" mc:Ignorable="w14 w15 wp14">
   <w:footnote w:type="separator" w:id="-1">
     <w:p>
       <w:pPr>
@@ -3743,7 +3722,7 @@
 </file>
 
 <file path=word/numbering.xml><?xml version="1.0" encoding="utf-8"?>
-<w:numbering xmlns:wpc="http://schemas.microsoft.com/office/word/2010/wordprocessingCanvas" xmlns:cx="http://schemas.microsoft.com/office/drawing/2014/chartex" xmlns:cx1="http://schemas.microsoft.com/office/drawing/2015/9/8/chartex" xmlns:cx2="http://schemas.microsoft.com/office/drawing/2015/10/21/chartex" xmlns:cx3="http://schemas.microsoft.com/office/drawing/2016/5/9/chartex" xmlns:cx4="http://schemas.microsoft.com/office/drawing/2016/5/10/chartex" xmlns:cx5="http://schemas.microsoft.com/office/drawing/2016/5/11/chartex" xmlns:cx6="http://schemas.microsoft.com/office/drawing/2016/5/12/chartex" xmlns:cx7="http://schemas.microsoft.com/office/drawing/2016/5/13/chartex" xmlns:cx8="http://schemas.microsoft.com/office/drawing/2016/5/14/chartex" xmlns:mc="http://schemas.openxmlformats.org/markup-compatibility/2006" xmlns:aink="http://schemas.microsoft.com/office/drawing/2016/ink" xmlns:o="urn:schemas-microsoft-com:office:office" xmlns:r="http://schemas.openxmlformats.org/officeDocument/2006/relationships" xmlns:m="http://schemas.openxmlformats.org/officeDocument/2006/math" xmlns:v="urn:schemas-microsoft-com:vml" xmlns:wp14="http://schemas.microsoft.com/office/word/2010/wordprocessingDrawing" xmlns:wp="http://schemas.openxmlformats.org/drawingml/2006/wordprocessingDrawing" xmlns:w10="urn:schemas-microsoft-com:office:word" xmlns:w="http://schemas.openxmlformats.org/wordprocessingml/2006/main" xmlns:w14="http://schemas.microsoft.com/office/word/2010/wordml" xmlns:w15="http://schemas.microsoft.com/office/word/2012/wordml" xmlns:w16se="http://schemas.microsoft.com/office/word/2015/wordml/symex" xmlns:wpg="http://schemas.microsoft.com/office/word/2010/wordprocessingGroup" xmlns:wpi="http://schemas.microsoft.com/office/word/2010/wordprocessingInk" xmlns:wne="http://schemas.microsoft.com/office/word/2006/wordml" xmlns:wps="http://schemas.microsoft.com/office/word/2010/wordprocessingShape" mc:Ignorable="w14 w15 w16se wp14">
+<w:numbering xmlns:wpc="http://schemas.microsoft.com/office/word/2010/wordprocessingCanvas" xmlns:mc="http://schemas.openxmlformats.org/markup-compatibility/2006" xmlns:o="urn:schemas-microsoft-com:office:office" xmlns:r="http://schemas.openxmlformats.org/officeDocument/2006/relationships" xmlns:m="http://schemas.openxmlformats.org/officeDocument/2006/math" xmlns:v="urn:schemas-microsoft-com:vml" xmlns:wp14="http://schemas.microsoft.com/office/word/2010/wordprocessingDrawing" xmlns:wp="http://schemas.openxmlformats.org/drawingml/2006/wordprocessingDrawing" xmlns:w10="urn:schemas-microsoft-com:office:word" xmlns:w="http://schemas.openxmlformats.org/wordprocessingml/2006/main" xmlns:w14="http://schemas.microsoft.com/office/word/2010/wordml" xmlns:w15="http://schemas.microsoft.com/office/word/2012/wordml" xmlns:wpg="http://schemas.microsoft.com/office/word/2010/wordprocessingGroup" xmlns:wpi="http://schemas.microsoft.com/office/word/2010/wordprocessingInk" xmlns:wne="http://schemas.microsoft.com/office/word/2006/wordml" xmlns:wps="http://schemas.microsoft.com/office/word/2010/wordprocessingShape" mc:Ignorable="w14 w15 wp14">
   <w:numPicBullet w:numPicBulletId="0">
     <w:pict>
       <v:shapetype id="_x0000_t75" coordsize="21600,21600" o:spt="75" o:preferrelative="t" path="m@4@5l@4@11@9@11@9@5xe" filled="f" stroked="f">
@@ -3765,7 +3744,7 @@
         <v:path o:extrusionok="f" gradientshapeok="t" o:connecttype="rect"/>
         <o:lock v:ext="edit" aspectratio="t"/>
       </v:shapetype>
-      <v:shape id="_x0000_i1043" type="#_x0000_t75" style="width:36pt;height:36pt" o:bullet="t">
+      <v:shape id="_x0000_i1027" type="#_x0000_t75" style="width:36pt;height:36pt" o:bullet="t">
         <v:imagedata r:id="rId1" o:title="email (1)"/>
       </v:shape>
     </w:pict>
@@ -4846,7 +4825,7 @@
 </file>
 
 <file path=word/styles.xml><?xml version="1.0" encoding="utf-8"?>
-<w:styles xmlns:mc="http://schemas.openxmlformats.org/markup-compatibility/2006" xmlns:r="http://schemas.openxmlformats.org/officeDocument/2006/relationships" xmlns:w="http://schemas.openxmlformats.org/wordprocessingml/2006/main" xmlns:w14="http://schemas.microsoft.com/office/word/2010/wordml" xmlns:w15="http://schemas.microsoft.com/office/word/2012/wordml" xmlns:w16se="http://schemas.microsoft.com/office/word/2015/wordml/symex" mc:Ignorable="w14 w15 w16se">
+<w:styles xmlns:mc="http://schemas.openxmlformats.org/markup-compatibility/2006" xmlns:r="http://schemas.openxmlformats.org/officeDocument/2006/relationships" xmlns:w="http://schemas.openxmlformats.org/wordprocessingml/2006/main" xmlns:w14="http://schemas.microsoft.com/office/word/2010/wordml" xmlns:w15="http://schemas.microsoft.com/office/word/2012/wordml" mc:Ignorable="w14 w15">
   <w:docDefaults>
     <w:rPrDefault>
       <w:rPr>
@@ -4862,7 +4841,7 @@
       </w:pPr>
     </w:pPrDefault>
   </w:docDefaults>
-  <w:latentStyles w:defLockedState="0" w:defUIPriority="99" w:defSemiHidden="0" w:defUnhideWhenUsed="0" w:defQFormat="0" w:count="374">
+  <w:latentStyles w:defLockedState="0" w:defUIPriority="99" w:defSemiHidden="0" w:defUnhideWhenUsed="0" w:defQFormat="0" w:count="371">
     <w:lsdException w:name="Normal" w:uiPriority="0" w:qFormat="1"/>
     <w:lsdException w:name="heading 1" w:uiPriority="9" w:qFormat="1"/>
     <w:lsdException w:name="heading 2" w:semiHidden="1" w:uiPriority="9" w:unhideWhenUsed="1" w:qFormat="1"/>
@@ -5234,9 +5213,6 @@
     <w:lsdException w:name="List Table 5 Dark Accent 6" w:uiPriority="50"/>
     <w:lsdException w:name="List Table 6 Colorful Accent 6" w:uiPriority="51"/>
     <w:lsdException w:name="List Table 7 Colorful Accent 6" w:uiPriority="52"/>
-    <w:lsdException w:name="Mention" w:semiHidden="1" w:unhideWhenUsed="1"/>
-    <w:lsdException w:name="Smart Hyperlink" w:semiHidden="1" w:unhideWhenUsed="1"/>
-    <w:lsdException w:name="Hashtag" w:semiHidden="1" w:unhideWhenUsed="1"/>
   </w:latentStyles>
   <w:style w:type="paragraph" w:default="1" w:styleId="Normal">
     <w:name w:val="Normal"/>
@@ -5535,7 +5511,7 @@
       <w:szCs w:val="24"/>
     </w:rPr>
   </w:style>
-  <w:style w:type="character" w:styleId="Mention">
+  <w:style w:type="character" w:customStyle="1" w:styleId="Mention">
     <w:name w:val="Mention"/>
     <w:basedOn w:val="DefaultParagraphFont"/>
     <w:uiPriority w:val="99"/>
@@ -5816,7 +5792,7 @@
 </file>
 
 <file path=customXml/itemProps1.xml><?xml version="1.0" encoding="utf-8"?>
-<ds:datastoreItem xmlns:ds="http://schemas.openxmlformats.org/officeDocument/2006/customXml" ds:itemID="{17F149AF-81D8-40CE-B86B-E10DAEB242DB}">
+<ds:datastoreItem xmlns:ds="http://schemas.openxmlformats.org/officeDocument/2006/customXml" ds:itemID="{F167089A-BBE7-4652-A4CF-9F515400647B}">
   <ds:schemaRefs>
     <ds:schemaRef ds:uri="http://schemas.openxmlformats.org/officeDocument/2006/bibliography"/>
   </ds:schemaRefs>

</xml_diff>

<commit_message>
Remove the word solo, doesn't seem to pass ATS
</commit_message>
<xml_diff>
--- a/resume.docx
+++ b/resume.docx
@@ -1205,17 +1205,6 @@
                 <w:sz w:val="28"/>
                 <w:szCs w:val="20"/>
               </w:rPr>
-              <w:t xml:space="preserve">Solo </w:t>
-            </w:r>
-            <w:bookmarkStart w:id="0" w:name="_GoBack"/>
-            <w:bookmarkEnd w:id="0"/>
-            <w:r>
-              <w:rPr>
-                <w:rFonts w:ascii="Segoe UI Semibold" w:hAnsi="Segoe UI Semibold" w:cs="Segoe UI Semibold"/>
-                <w:smallCaps/>
-                <w:sz w:val="28"/>
-                <w:szCs w:val="20"/>
-              </w:rPr>
               <w:t>Projects</w:t>
             </w:r>
           </w:p>
@@ -1411,7 +1400,15 @@
               <w:rPr>
                 <w:rFonts w:cstheme="minorHAnsi"/>
               </w:rPr>
-              <w:t>component</w:t>
+              <w:t>comp</w:t>
+            </w:r>
+            <w:bookmarkStart w:id="0" w:name="_GoBack"/>
+            <w:bookmarkEnd w:id="0"/>
+            <w:r>
+              <w:rPr>
+                <w:rFonts w:cstheme="minorHAnsi"/>
+              </w:rPr>
+              <w:t>onent</w:t>
             </w:r>
             <w:r>
               <w:rPr>
@@ -5792,7 +5789,7 @@
 </file>
 
 <file path=customXml/itemProps1.xml><?xml version="1.0" encoding="utf-8"?>
-<ds:datastoreItem xmlns:ds="http://schemas.openxmlformats.org/officeDocument/2006/customXml" ds:itemID="{F167089A-BBE7-4652-A4CF-9F515400647B}">
+<ds:datastoreItem xmlns:ds="http://schemas.openxmlformats.org/officeDocument/2006/customXml" ds:itemID="{7539AC02-D4D0-4868-9C63-F697F2B9DD15}">
   <ds:schemaRefs>
     <ds:schemaRef ds:uri="http://schemas.openxmlformats.org/officeDocument/2006/bibliography"/>
   </ds:schemaRefs>

</xml_diff>

<commit_message>
Add alt text to pictures
</commit_message>
<xml_diff>
--- a/resume.docx
+++ b/resume.docx
@@ -1,6 +1,6 @@
 
 <file path=word/document.xml><?xml version="1.0" encoding="utf-8"?>
-<w:document xmlns:wpc="http://schemas.microsoft.com/office/word/2010/wordprocessingCanvas" xmlns:mc="http://schemas.openxmlformats.org/markup-compatibility/2006" xmlns:o="urn:schemas-microsoft-com:office:office" xmlns:r="http://schemas.openxmlformats.org/officeDocument/2006/relationships" xmlns:m="http://schemas.openxmlformats.org/officeDocument/2006/math" xmlns:v="urn:schemas-microsoft-com:vml" xmlns:wp14="http://schemas.microsoft.com/office/word/2010/wordprocessingDrawing" xmlns:wp="http://schemas.openxmlformats.org/drawingml/2006/wordprocessingDrawing" xmlns:w10="urn:schemas-microsoft-com:office:word" xmlns:w="http://schemas.openxmlformats.org/wordprocessingml/2006/main" xmlns:w14="http://schemas.microsoft.com/office/word/2010/wordml" xmlns:w15="http://schemas.microsoft.com/office/word/2012/wordml" xmlns:wpg="http://schemas.microsoft.com/office/word/2010/wordprocessingGroup" xmlns:wpi="http://schemas.microsoft.com/office/word/2010/wordprocessingInk" xmlns:wne="http://schemas.microsoft.com/office/word/2006/wordml" xmlns:wps="http://schemas.microsoft.com/office/word/2010/wordprocessingShape" mc:Ignorable="w14 w15 wp14">
+<w:document xmlns:wpc="http://schemas.microsoft.com/office/word/2010/wordprocessingCanvas" xmlns:cx="http://schemas.microsoft.com/office/drawing/2014/chartex" xmlns:cx1="http://schemas.microsoft.com/office/drawing/2015/9/8/chartex" xmlns:cx2="http://schemas.microsoft.com/office/drawing/2015/10/21/chartex" xmlns:cx3="http://schemas.microsoft.com/office/drawing/2016/5/9/chartex" xmlns:cx4="http://schemas.microsoft.com/office/drawing/2016/5/10/chartex" xmlns:cx5="http://schemas.microsoft.com/office/drawing/2016/5/11/chartex" xmlns:cx6="http://schemas.microsoft.com/office/drawing/2016/5/12/chartex" xmlns:cx7="http://schemas.microsoft.com/office/drawing/2016/5/13/chartex" xmlns:cx8="http://schemas.microsoft.com/office/drawing/2016/5/14/chartex" xmlns:mc="http://schemas.openxmlformats.org/markup-compatibility/2006" xmlns:aink="http://schemas.microsoft.com/office/drawing/2016/ink" xmlns:am3d="http://schemas.microsoft.com/office/drawing/2017/model3d" xmlns:o="urn:schemas-microsoft-com:office:office" xmlns:r="http://schemas.openxmlformats.org/officeDocument/2006/relationships" xmlns:m="http://schemas.openxmlformats.org/officeDocument/2006/math" xmlns:v="urn:schemas-microsoft-com:vml" xmlns:wp14="http://schemas.microsoft.com/office/word/2010/wordprocessingDrawing" xmlns:wp="http://schemas.openxmlformats.org/drawingml/2006/wordprocessingDrawing" xmlns:w10="urn:schemas-microsoft-com:office:word" xmlns:w="http://schemas.openxmlformats.org/wordprocessingml/2006/main" xmlns:w14="http://schemas.microsoft.com/office/word/2010/wordml" xmlns:w15="http://schemas.microsoft.com/office/word/2012/wordml" xmlns:w16cid="http://schemas.microsoft.com/office/word/2016/wordml/cid" xmlns:w16se="http://schemas.microsoft.com/office/word/2015/wordml/symex" xmlns:wpg="http://schemas.microsoft.com/office/word/2010/wordprocessingGroup" xmlns:wpi="http://schemas.microsoft.com/office/word/2010/wordprocessingInk" xmlns:wne="http://schemas.microsoft.com/office/word/2006/wordml" xmlns:wps="http://schemas.microsoft.com/office/word/2010/wordprocessingShape" mc:Ignorable="w14 w15 w16se w16cid wp14">
   <w:body>
     <w:tbl>
       <w:tblPr>
@@ -90,10 +90,10 @@
                 <w:noProof/>
               </w:rPr>
               <w:drawing>
-                <wp:inline distT="0" distB="0" distL="0" distR="0" wp14:anchorId="4CC2AAA8" wp14:editId="1CBC480D">
+                <wp:inline distT="0" distB="0" distL="0" distR="0" wp14:anchorId="4CC2AAA8" wp14:editId="0FC1F119">
                   <wp:extent cx="91440" cy="91440"/>
                   <wp:effectExtent l="0" t="0" r="3810" b="3810"/>
-                  <wp:docPr id="2" name="Picture 2" descr="C:\Users\Dan\AppData\Local\Microsoft\Windows\INetCache\Content.Word\ic_business_black_24dp_2x.png"/>
+                  <wp:docPr id="2" name="Picture 2" descr="Address" title="Address"/>
                   <wp:cNvGraphicFramePr>
                     <a:graphicFrameLocks xmlns:a="http://schemas.openxmlformats.org/drawingml/2006/main" noChangeAspect="1"/>
                   </wp:cNvGraphicFramePr>
@@ -209,10 +209,10 @@
                 <w:noProof/>
               </w:rPr>
               <w:drawing>
-                <wp:inline distT="0" distB="0" distL="0" distR="0" wp14:anchorId="47FA3921" wp14:editId="656E7D01">
+                <wp:inline distT="0" distB="0" distL="0" distR="0" wp14:anchorId="47FA3921" wp14:editId="479E5408">
                   <wp:extent cx="95250" cy="95250"/>
                   <wp:effectExtent l="0" t="0" r="0" b="0"/>
-                  <wp:docPr id="15" name="Picture 15" descr="phone"/>
+                  <wp:docPr id="15" name="Picture 15" descr="Mobile telephone number" title="Phone"/>
                   <wp:cNvGraphicFramePr>
                     <a:graphicFrameLocks xmlns:a="http://schemas.openxmlformats.org/drawingml/2006/main" noChangeAspect="1"/>
                   </wp:cNvGraphicFramePr>
@@ -271,10 +271,10 @@
                 <w:noProof/>
               </w:rPr>
               <w:drawing>
-                <wp:inline distT="0" distB="0" distL="0" distR="0" wp14:anchorId="5ABE7D48" wp14:editId="58D91EE7">
+                <wp:inline distT="0" distB="0" distL="0" distR="0" wp14:anchorId="5ABE7D48" wp14:editId="5018D4BC">
                   <wp:extent cx="95250" cy="95250"/>
                   <wp:effectExtent l="0" t="0" r="0" b="0"/>
-                  <wp:docPr id="11" name="Picture 11" descr="C:\Users\Dan\AppData\Local\Microsoft\Windows\INetCache\Content.Word\email (1).png"/>
+                  <wp:docPr id="11" name="Picture 11" descr="Email address" title="Email"/>
                   <wp:cNvGraphicFramePr>
                     <a:graphicFrameLocks xmlns:a="http://schemas.openxmlformats.org/drawingml/2006/main" noChangeAspect="1"/>
                   </wp:cNvGraphicFramePr>
@@ -364,10 +364,10 @@
                 <w:noProof/>
               </w:rPr>
               <w:drawing>
-                <wp:inline distT="0" distB="0" distL="0" distR="0" wp14:anchorId="1C836567" wp14:editId="77D5DFF4">
+                <wp:inline distT="0" distB="0" distL="0" distR="0" wp14:anchorId="1C836567" wp14:editId="13B641EE">
                   <wp:extent cx="95250" cy="95250"/>
                   <wp:effectExtent l="0" t="0" r="0" b="0"/>
-                  <wp:docPr id="14" name="Picture 14" descr="earth"/>
+                  <wp:docPr id="14" name="Picture 14" descr="Portfolio website" title="Website"/>
                   <wp:cNvGraphicFramePr>
                     <a:graphicFrameLocks xmlns:a="http://schemas.openxmlformats.org/drawingml/2006/main" noChangeAspect="1"/>
                   </wp:cNvGraphicFramePr>
@@ -441,10 +441,10 @@
                 <w:noProof/>
               </w:rPr>
               <w:drawing>
-                <wp:inline distT="0" distB="0" distL="0" distR="0" wp14:anchorId="62FD950A" wp14:editId="354B9526">
+                <wp:inline distT="0" distB="0" distL="0" distR="0" wp14:anchorId="62FD950A" wp14:editId="38C0C557">
                   <wp:extent cx="95250" cy="85725"/>
                   <wp:effectExtent l="0" t="0" r="0" b="9525"/>
-                  <wp:docPr id="13" name="Picture 13" descr="In-Black-128px-R"/>
+                  <wp:docPr id="13" name="Picture 13" descr="Linkedin profile page" title="LinkedIn"/>
                   <wp:cNvGraphicFramePr>
                     <a:graphicFrameLocks xmlns:a="http://schemas.openxmlformats.org/drawingml/2006/main" noChangeAspect="1"/>
                   </wp:cNvGraphicFramePr>
@@ -513,16 +513,17 @@
               </w:rPr>
               <w:t xml:space="preserve">     </w:t>
             </w:r>
+            <w:bookmarkStart w:id="0" w:name="_GoBack"/>
             <w:r>
               <w:rPr>
                 <w:rFonts w:cstheme="minorHAnsi"/>
                 <w:noProof/>
               </w:rPr>
               <w:drawing>
-                <wp:inline distT="0" distB="0" distL="0" distR="0" wp14:anchorId="2FA59797" wp14:editId="7EB54BF3">
+                <wp:inline distT="0" distB="0" distL="0" distR="0" wp14:anchorId="2FA59797" wp14:editId="6D56F5F6">
                   <wp:extent cx="91440" cy="91440"/>
                   <wp:effectExtent l="0" t="0" r="3810" b="3810"/>
-                  <wp:docPr id="12" name="Picture 12" descr="C:\Users\Dan\AppData\Local\Microsoft\Windows\INetCache\Content.Word\GitHub-Mark-120px-plus.png"/>
+                  <wp:docPr id="12" name="Picture 12" descr="GitHub profile page" title="GitHub"/>
                   <wp:cNvGraphicFramePr>
                     <a:graphicFrameLocks xmlns:a="http://schemas.openxmlformats.org/drawingml/2006/main" noChangeAspect="1"/>
                   </wp:cNvGraphicFramePr>
@@ -567,6 +568,7 @@
                 </wp:inline>
               </w:drawing>
             </w:r>
+            <w:bookmarkEnd w:id="0"/>
             <w:r>
               <w:rPr>
                 <w:rFonts w:cstheme="minorHAnsi"/>
@@ -1400,15 +1402,7 @@
               <w:rPr>
                 <w:rFonts w:cstheme="minorHAnsi"/>
               </w:rPr>
-              <w:t>comp</w:t>
-            </w:r>
-            <w:bookmarkStart w:id="0" w:name="_GoBack"/>
-            <w:bookmarkEnd w:id="0"/>
-            <w:r>
-              <w:rPr>
-                <w:rFonts w:cstheme="minorHAnsi"/>
-              </w:rPr>
-              <w:t>onent</w:t>
+              <w:t>component</w:t>
             </w:r>
             <w:r>
               <w:rPr>
@@ -3669,7 +3663,7 @@
 </file>
 
 <file path=word/endnotes.xml><?xml version="1.0" encoding="utf-8"?>
-<w:endnotes xmlns:wpc="http://schemas.microsoft.com/office/word/2010/wordprocessingCanvas" xmlns:mc="http://schemas.openxmlformats.org/markup-compatibility/2006" xmlns:o="urn:schemas-microsoft-com:office:office" xmlns:r="http://schemas.openxmlformats.org/officeDocument/2006/relationships" xmlns:m="http://schemas.openxmlformats.org/officeDocument/2006/math" xmlns:v="urn:schemas-microsoft-com:vml" xmlns:wp14="http://schemas.microsoft.com/office/word/2010/wordprocessingDrawing" xmlns:wp="http://schemas.openxmlformats.org/drawingml/2006/wordprocessingDrawing" xmlns:w10="urn:schemas-microsoft-com:office:word" xmlns:w="http://schemas.openxmlformats.org/wordprocessingml/2006/main" xmlns:w14="http://schemas.microsoft.com/office/word/2010/wordml" xmlns:w15="http://schemas.microsoft.com/office/word/2012/wordml" xmlns:wpg="http://schemas.microsoft.com/office/word/2010/wordprocessingGroup" xmlns:wpi="http://schemas.microsoft.com/office/word/2010/wordprocessingInk" xmlns:wne="http://schemas.microsoft.com/office/word/2006/wordml" xmlns:wps="http://schemas.microsoft.com/office/word/2010/wordprocessingShape" mc:Ignorable="w14 w15 wp14">
+<w:endnotes xmlns:wpc="http://schemas.microsoft.com/office/word/2010/wordprocessingCanvas" xmlns:cx="http://schemas.microsoft.com/office/drawing/2014/chartex" xmlns:cx1="http://schemas.microsoft.com/office/drawing/2015/9/8/chartex" xmlns:cx2="http://schemas.microsoft.com/office/drawing/2015/10/21/chartex" xmlns:cx3="http://schemas.microsoft.com/office/drawing/2016/5/9/chartex" xmlns:cx4="http://schemas.microsoft.com/office/drawing/2016/5/10/chartex" xmlns:cx5="http://schemas.microsoft.com/office/drawing/2016/5/11/chartex" xmlns:cx6="http://schemas.microsoft.com/office/drawing/2016/5/12/chartex" xmlns:cx7="http://schemas.microsoft.com/office/drawing/2016/5/13/chartex" xmlns:cx8="http://schemas.microsoft.com/office/drawing/2016/5/14/chartex" xmlns:mc="http://schemas.openxmlformats.org/markup-compatibility/2006" xmlns:aink="http://schemas.microsoft.com/office/drawing/2016/ink" xmlns:am3d="http://schemas.microsoft.com/office/drawing/2017/model3d" xmlns:o="urn:schemas-microsoft-com:office:office" xmlns:r="http://schemas.openxmlformats.org/officeDocument/2006/relationships" xmlns:m="http://schemas.openxmlformats.org/officeDocument/2006/math" xmlns:v="urn:schemas-microsoft-com:vml" xmlns:wp14="http://schemas.microsoft.com/office/word/2010/wordprocessingDrawing" xmlns:wp="http://schemas.openxmlformats.org/drawingml/2006/wordprocessingDrawing" xmlns:w10="urn:schemas-microsoft-com:office:word" xmlns:w="http://schemas.openxmlformats.org/wordprocessingml/2006/main" xmlns:w14="http://schemas.microsoft.com/office/word/2010/wordml" xmlns:w15="http://schemas.microsoft.com/office/word/2012/wordml" xmlns:w16cid="http://schemas.microsoft.com/office/word/2016/wordml/cid" xmlns:w16se="http://schemas.microsoft.com/office/word/2015/wordml/symex" xmlns:wpg="http://schemas.microsoft.com/office/word/2010/wordprocessingGroup" xmlns:wpi="http://schemas.microsoft.com/office/word/2010/wordprocessingInk" xmlns:wne="http://schemas.microsoft.com/office/word/2006/wordml" xmlns:wps="http://schemas.microsoft.com/office/word/2010/wordprocessingShape" mc:Ignorable="w14 w15 w16se w16cid wp14">
   <w:endnote w:type="separator" w:id="-1">
     <w:p>
       <w:pPr>
@@ -3694,7 +3688,7 @@
 </file>
 
 <file path=word/footnotes.xml><?xml version="1.0" encoding="utf-8"?>
-<w:footnotes xmlns:wpc="http://schemas.microsoft.com/office/word/2010/wordprocessingCanvas" xmlns:mc="http://schemas.openxmlformats.org/markup-compatibility/2006" xmlns:o="urn:schemas-microsoft-com:office:office" xmlns:r="http://schemas.openxmlformats.org/officeDocument/2006/relationships" xmlns:m="http://schemas.openxmlformats.org/officeDocument/2006/math" xmlns:v="urn:schemas-microsoft-com:vml" xmlns:wp14="http://schemas.microsoft.com/office/word/2010/wordprocessingDrawing" xmlns:wp="http://schemas.openxmlformats.org/drawingml/2006/wordprocessingDrawing" xmlns:w10="urn:schemas-microsoft-com:office:word" xmlns:w="http://schemas.openxmlformats.org/wordprocessingml/2006/main" xmlns:w14="http://schemas.microsoft.com/office/word/2010/wordml" xmlns:w15="http://schemas.microsoft.com/office/word/2012/wordml" xmlns:wpg="http://schemas.microsoft.com/office/word/2010/wordprocessingGroup" xmlns:wpi="http://schemas.microsoft.com/office/word/2010/wordprocessingInk" xmlns:wne="http://schemas.microsoft.com/office/word/2006/wordml" xmlns:wps="http://schemas.microsoft.com/office/word/2010/wordprocessingShape" mc:Ignorable="w14 w15 wp14">
+<w:footnotes xmlns:wpc="http://schemas.microsoft.com/office/word/2010/wordprocessingCanvas" xmlns:cx="http://schemas.microsoft.com/office/drawing/2014/chartex" xmlns:cx1="http://schemas.microsoft.com/office/drawing/2015/9/8/chartex" xmlns:cx2="http://schemas.microsoft.com/office/drawing/2015/10/21/chartex" xmlns:cx3="http://schemas.microsoft.com/office/drawing/2016/5/9/chartex" xmlns:cx4="http://schemas.microsoft.com/office/drawing/2016/5/10/chartex" xmlns:cx5="http://schemas.microsoft.com/office/drawing/2016/5/11/chartex" xmlns:cx6="http://schemas.microsoft.com/office/drawing/2016/5/12/chartex" xmlns:cx7="http://schemas.microsoft.com/office/drawing/2016/5/13/chartex" xmlns:cx8="http://schemas.microsoft.com/office/drawing/2016/5/14/chartex" xmlns:mc="http://schemas.openxmlformats.org/markup-compatibility/2006" xmlns:aink="http://schemas.microsoft.com/office/drawing/2016/ink" xmlns:am3d="http://schemas.microsoft.com/office/drawing/2017/model3d" xmlns:o="urn:schemas-microsoft-com:office:office" xmlns:r="http://schemas.openxmlformats.org/officeDocument/2006/relationships" xmlns:m="http://schemas.openxmlformats.org/officeDocument/2006/math" xmlns:v="urn:schemas-microsoft-com:vml" xmlns:wp14="http://schemas.microsoft.com/office/word/2010/wordprocessingDrawing" xmlns:wp="http://schemas.openxmlformats.org/drawingml/2006/wordprocessingDrawing" xmlns:w10="urn:schemas-microsoft-com:office:word" xmlns:w="http://schemas.openxmlformats.org/wordprocessingml/2006/main" xmlns:w14="http://schemas.microsoft.com/office/word/2010/wordml" xmlns:w15="http://schemas.microsoft.com/office/word/2012/wordml" xmlns:w16cid="http://schemas.microsoft.com/office/word/2016/wordml/cid" xmlns:w16se="http://schemas.microsoft.com/office/word/2015/wordml/symex" xmlns:wpg="http://schemas.microsoft.com/office/word/2010/wordprocessingGroup" xmlns:wpi="http://schemas.microsoft.com/office/word/2010/wordprocessingInk" xmlns:wne="http://schemas.microsoft.com/office/word/2006/wordml" xmlns:wps="http://schemas.microsoft.com/office/word/2010/wordprocessingShape" mc:Ignorable="w14 w15 w16se w16cid wp14">
   <w:footnote w:type="separator" w:id="-1">
     <w:p>
       <w:pPr>
@@ -3719,7 +3713,7 @@
 </file>
 
 <file path=word/numbering.xml><?xml version="1.0" encoding="utf-8"?>
-<w:numbering xmlns:wpc="http://schemas.microsoft.com/office/word/2010/wordprocessingCanvas" xmlns:mc="http://schemas.openxmlformats.org/markup-compatibility/2006" xmlns:o="urn:schemas-microsoft-com:office:office" xmlns:r="http://schemas.openxmlformats.org/officeDocument/2006/relationships" xmlns:m="http://schemas.openxmlformats.org/officeDocument/2006/math" xmlns:v="urn:schemas-microsoft-com:vml" xmlns:wp14="http://schemas.microsoft.com/office/word/2010/wordprocessingDrawing" xmlns:wp="http://schemas.openxmlformats.org/drawingml/2006/wordprocessingDrawing" xmlns:w10="urn:schemas-microsoft-com:office:word" xmlns:w="http://schemas.openxmlformats.org/wordprocessingml/2006/main" xmlns:w14="http://schemas.microsoft.com/office/word/2010/wordml" xmlns:w15="http://schemas.microsoft.com/office/word/2012/wordml" xmlns:wpg="http://schemas.microsoft.com/office/word/2010/wordprocessingGroup" xmlns:wpi="http://schemas.microsoft.com/office/word/2010/wordprocessingInk" xmlns:wne="http://schemas.microsoft.com/office/word/2006/wordml" xmlns:wps="http://schemas.microsoft.com/office/word/2010/wordprocessingShape" mc:Ignorable="w14 w15 wp14">
+<w:numbering xmlns:wpc="http://schemas.microsoft.com/office/word/2010/wordprocessingCanvas" xmlns:cx="http://schemas.microsoft.com/office/drawing/2014/chartex" xmlns:cx1="http://schemas.microsoft.com/office/drawing/2015/9/8/chartex" xmlns:cx2="http://schemas.microsoft.com/office/drawing/2015/10/21/chartex" xmlns:cx3="http://schemas.microsoft.com/office/drawing/2016/5/9/chartex" xmlns:cx4="http://schemas.microsoft.com/office/drawing/2016/5/10/chartex" xmlns:cx5="http://schemas.microsoft.com/office/drawing/2016/5/11/chartex" xmlns:cx6="http://schemas.microsoft.com/office/drawing/2016/5/12/chartex" xmlns:cx7="http://schemas.microsoft.com/office/drawing/2016/5/13/chartex" xmlns:cx8="http://schemas.microsoft.com/office/drawing/2016/5/14/chartex" xmlns:mc="http://schemas.openxmlformats.org/markup-compatibility/2006" xmlns:aink="http://schemas.microsoft.com/office/drawing/2016/ink" xmlns:am3d="http://schemas.microsoft.com/office/drawing/2017/model3d" xmlns:o="urn:schemas-microsoft-com:office:office" xmlns:r="http://schemas.openxmlformats.org/officeDocument/2006/relationships" xmlns:m="http://schemas.openxmlformats.org/officeDocument/2006/math" xmlns:v="urn:schemas-microsoft-com:vml" xmlns:wp14="http://schemas.microsoft.com/office/word/2010/wordprocessingDrawing" xmlns:wp="http://schemas.openxmlformats.org/drawingml/2006/wordprocessingDrawing" xmlns:w10="urn:schemas-microsoft-com:office:word" xmlns:w="http://schemas.openxmlformats.org/wordprocessingml/2006/main" xmlns:w14="http://schemas.microsoft.com/office/word/2010/wordml" xmlns:w15="http://schemas.microsoft.com/office/word/2012/wordml" xmlns:w16cid="http://schemas.microsoft.com/office/word/2016/wordml/cid" xmlns:w16se="http://schemas.microsoft.com/office/word/2015/wordml/symex" xmlns:wpg="http://schemas.microsoft.com/office/word/2010/wordprocessingGroup" xmlns:wpi="http://schemas.microsoft.com/office/word/2010/wordprocessingInk" xmlns:wne="http://schemas.microsoft.com/office/word/2006/wordml" xmlns:wps="http://schemas.microsoft.com/office/word/2010/wordprocessingShape" mc:Ignorable="w14 w15 w16se w16cid wp14">
   <w:numPicBullet w:numPicBulletId="0">
     <w:pict>
       <v:shapetype id="_x0000_t75" coordsize="21600,21600" o:spt="75" o:preferrelative="t" path="m@4@5l@4@11@9@11@9@5xe" filled="f" stroked="f">
@@ -4822,7 +4816,7 @@
 </file>
 
 <file path=word/styles.xml><?xml version="1.0" encoding="utf-8"?>
-<w:styles xmlns:mc="http://schemas.openxmlformats.org/markup-compatibility/2006" xmlns:r="http://schemas.openxmlformats.org/officeDocument/2006/relationships" xmlns:w="http://schemas.openxmlformats.org/wordprocessingml/2006/main" xmlns:w14="http://schemas.microsoft.com/office/word/2010/wordml" xmlns:w15="http://schemas.microsoft.com/office/word/2012/wordml" mc:Ignorable="w14 w15">
+<w:styles xmlns:mc="http://schemas.openxmlformats.org/markup-compatibility/2006" xmlns:r="http://schemas.openxmlformats.org/officeDocument/2006/relationships" xmlns:w="http://schemas.openxmlformats.org/wordprocessingml/2006/main" xmlns:w14="http://schemas.microsoft.com/office/word/2010/wordml" xmlns:w15="http://schemas.microsoft.com/office/word/2012/wordml" xmlns:w16cid="http://schemas.microsoft.com/office/word/2016/wordml/cid" xmlns:w16se="http://schemas.microsoft.com/office/word/2015/wordml/symex" mc:Ignorable="w14 w15 w16se w16cid">
   <w:docDefaults>
     <w:rPrDefault>
       <w:rPr>
@@ -4838,7 +4832,7 @@
       </w:pPr>
     </w:pPrDefault>
   </w:docDefaults>
-  <w:latentStyles w:defLockedState="0" w:defUIPriority="99" w:defSemiHidden="0" w:defUnhideWhenUsed="0" w:defQFormat="0" w:count="371">
+  <w:latentStyles w:defLockedState="0" w:defUIPriority="99" w:defSemiHidden="0" w:defUnhideWhenUsed="0" w:defQFormat="0" w:count="375">
     <w:lsdException w:name="Normal" w:uiPriority="0" w:qFormat="1"/>
     <w:lsdException w:name="heading 1" w:uiPriority="9" w:qFormat="1"/>
     <w:lsdException w:name="heading 2" w:semiHidden="1" w:uiPriority="9" w:unhideWhenUsed="1" w:qFormat="1"/>
@@ -4944,7 +4938,6 @@
     <w:lsdException w:name="HTML Sample" w:semiHidden="1" w:unhideWhenUsed="1"/>
     <w:lsdException w:name="HTML Typewriter" w:semiHidden="1" w:unhideWhenUsed="1"/>
     <w:lsdException w:name="HTML Variable" w:semiHidden="1" w:unhideWhenUsed="1"/>
-    <w:lsdException w:name="Normal Table" w:semiHidden="1" w:unhideWhenUsed="1"/>
     <w:lsdException w:name="annotation subject" w:semiHidden="1" w:unhideWhenUsed="1"/>
     <w:lsdException w:name="No List" w:semiHidden="1" w:unhideWhenUsed="1"/>
     <w:lsdException w:name="Outline List 1" w:semiHidden="1" w:unhideWhenUsed="1"/>
@@ -4991,10 +4984,8 @@
     <w:lsdException w:name="Table Subtle 2" w:semiHidden="1" w:unhideWhenUsed="1"/>
     <w:lsdException w:name="Table Web 1" w:semiHidden="1" w:unhideWhenUsed="1"/>
     <w:lsdException w:name="Table Web 2" w:semiHidden="1" w:unhideWhenUsed="1"/>
-    <w:lsdException w:name="Table Web 3" w:semiHidden="1" w:unhideWhenUsed="1"/>
     <w:lsdException w:name="Balloon Text" w:semiHidden="1" w:unhideWhenUsed="1"/>
     <w:lsdException w:name="Table Grid" w:uiPriority="39"/>
-    <w:lsdException w:name="Table Theme" w:semiHidden="1" w:unhideWhenUsed="1"/>
     <w:lsdException w:name="Placeholder Text" w:semiHidden="1"/>
     <w:lsdException w:name="No Spacing" w:uiPriority="1" w:qFormat="1"/>
     <w:lsdException w:name="Light Shading" w:uiPriority="60"/>
@@ -5210,6 +5201,10 @@
     <w:lsdException w:name="List Table 5 Dark Accent 6" w:uiPriority="50"/>
     <w:lsdException w:name="List Table 6 Colorful Accent 6" w:uiPriority="51"/>
     <w:lsdException w:name="List Table 7 Colorful Accent 6" w:uiPriority="52"/>
+    <w:lsdException w:name="Mention" w:semiHidden="1" w:unhideWhenUsed="1"/>
+    <w:lsdException w:name="Smart Hyperlink" w:semiHidden="1" w:unhideWhenUsed="1"/>
+    <w:lsdException w:name="Hashtag" w:semiHidden="1" w:unhideWhenUsed="1"/>
+    <w:lsdException w:name="Unresolved Mention" w:semiHidden="1" w:unhideWhenUsed="1"/>
   </w:latentStyles>
   <w:style w:type="paragraph" w:default="1" w:styleId="Normal">
     <w:name w:val="Normal"/>
@@ -5508,7 +5503,7 @@
       <w:szCs w:val="24"/>
     </w:rPr>
   </w:style>
-  <w:style w:type="character" w:customStyle="1" w:styleId="Mention">
+  <w:style w:type="character" w:styleId="Mention">
     <w:name w:val="Mention"/>
     <w:basedOn w:val="DefaultParagraphFont"/>
     <w:uiPriority w:val="99"/>
@@ -5789,7 +5784,7 @@
 </file>
 
 <file path=customXml/itemProps1.xml><?xml version="1.0" encoding="utf-8"?>
-<ds:datastoreItem xmlns:ds="http://schemas.openxmlformats.org/officeDocument/2006/customXml" ds:itemID="{7539AC02-D4D0-4868-9C63-F697F2B9DD15}">
+<ds:datastoreItem xmlns:ds="http://schemas.openxmlformats.org/officeDocument/2006/customXml" ds:itemID="{D678D7AD-907E-48FA-B623-3998E124C35C}">
   <ds:schemaRefs>
     <ds:schemaRef ds:uri="http://schemas.openxmlformats.org/officeDocument/2006/bibliography"/>
   </ds:schemaRefs>

</xml_diff>

<commit_message>
Add Python as a skill
</commit_message>
<xml_diff>
--- a/resume.docx
+++ b/resume.docx
@@ -1,6 +1,6 @@
 
 <file path=word/document.xml><?xml version="1.0" encoding="utf-8"?>
-<w:document xmlns:wpc="http://schemas.microsoft.com/office/word/2010/wordprocessingCanvas" xmlns:cx="http://schemas.microsoft.com/office/drawing/2014/chartex" xmlns:cx1="http://schemas.microsoft.com/office/drawing/2015/9/8/chartex" xmlns:cx2="http://schemas.microsoft.com/office/drawing/2015/10/21/chartex" xmlns:cx3="http://schemas.microsoft.com/office/drawing/2016/5/9/chartex" xmlns:cx4="http://schemas.microsoft.com/office/drawing/2016/5/10/chartex" xmlns:cx5="http://schemas.microsoft.com/office/drawing/2016/5/11/chartex" xmlns:cx6="http://schemas.microsoft.com/office/drawing/2016/5/12/chartex" xmlns:cx7="http://schemas.microsoft.com/office/drawing/2016/5/13/chartex" xmlns:cx8="http://schemas.microsoft.com/office/drawing/2016/5/14/chartex" xmlns:mc="http://schemas.openxmlformats.org/markup-compatibility/2006" xmlns:aink="http://schemas.microsoft.com/office/drawing/2016/ink" xmlns:am3d="http://schemas.microsoft.com/office/drawing/2017/model3d" xmlns:o="urn:schemas-microsoft-com:office:office" xmlns:r="http://schemas.openxmlformats.org/officeDocument/2006/relationships" xmlns:m="http://schemas.openxmlformats.org/officeDocument/2006/math" xmlns:v="urn:schemas-microsoft-com:vml" xmlns:wp14="http://schemas.microsoft.com/office/word/2010/wordprocessingDrawing" xmlns:wp="http://schemas.openxmlformats.org/drawingml/2006/wordprocessingDrawing" xmlns:w10="urn:schemas-microsoft-com:office:word" xmlns:w="http://schemas.openxmlformats.org/wordprocessingml/2006/main" xmlns:w14="http://schemas.microsoft.com/office/word/2010/wordml" xmlns:w15="http://schemas.microsoft.com/office/word/2012/wordml" xmlns:w16cid="http://schemas.microsoft.com/office/word/2016/wordml/cid" xmlns:w16se="http://schemas.microsoft.com/office/word/2015/wordml/symex" xmlns:wpg="http://schemas.microsoft.com/office/word/2010/wordprocessingGroup" xmlns:wpi="http://schemas.microsoft.com/office/word/2010/wordprocessingInk" xmlns:wne="http://schemas.microsoft.com/office/word/2006/wordml" xmlns:wps="http://schemas.microsoft.com/office/word/2010/wordprocessingShape" mc:Ignorable="w14 w15 w16se w16cid wp14">
+<w:document xmlns:wpc="http://schemas.microsoft.com/office/word/2010/wordprocessingCanvas" xmlns:mc="http://schemas.openxmlformats.org/markup-compatibility/2006" xmlns:o="urn:schemas-microsoft-com:office:office" xmlns:r="http://schemas.openxmlformats.org/officeDocument/2006/relationships" xmlns:m="http://schemas.openxmlformats.org/officeDocument/2006/math" xmlns:v="urn:schemas-microsoft-com:vml" xmlns:wp14="http://schemas.microsoft.com/office/word/2010/wordprocessingDrawing" xmlns:wp="http://schemas.openxmlformats.org/drawingml/2006/wordprocessingDrawing" xmlns:w10="urn:schemas-microsoft-com:office:word" xmlns:w="http://schemas.openxmlformats.org/wordprocessingml/2006/main" xmlns:w14="http://schemas.microsoft.com/office/word/2010/wordml" xmlns:w15="http://schemas.microsoft.com/office/word/2012/wordml" xmlns:wpg="http://schemas.microsoft.com/office/word/2010/wordprocessingGroup" xmlns:wpi="http://schemas.microsoft.com/office/word/2010/wordprocessingInk" xmlns:wne="http://schemas.microsoft.com/office/word/2006/wordml" xmlns:wps="http://schemas.microsoft.com/office/word/2010/wordprocessingShape" mc:Ignorable="w14 w15 wp14">
   <w:body>
     <w:tbl>
       <w:tblPr>
@@ -513,7 +513,6 @@
               </w:rPr>
               <w:t xml:space="preserve">     </w:t>
             </w:r>
-            <w:bookmarkStart w:id="0" w:name="_GoBack"/>
             <w:r>
               <w:rPr>
                 <w:rFonts w:cstheme="minorHAnsi"/>
@@ -568,7 +567,6 @@
                 </wp:inline>
               </w:drawing>
             </w:r>
-            <w:bookmarkEnd w:id="0"/>
             <w:r>
               <w:rPr>
                 <w:rFonts w:cstheme="minorHAnsi"/>
@@ -1103,8 +1101,10 @@
                 <w:rFonts w:cstheme="minorHAnsi"/>
                 <w:b/>
               </w:rPr>
-              <w:t>MATLAB</w:t>
-            </w:r>
+              <w:t>Python</w:t>
+            </w:r>
+            <w:bookmarkStart w:id="0" w:name="_GoBack"/>
+            <w:bookmarkEnd w:id="0"/>
           </w:p>
         </w:tc>
         <w:tc>
@@ -3663,7 +3663,7 @@
 </file>
 
 <file path=word/endnotes.xml><?xml version="1.0" encoding="utf-8"?>
-<w:endnotes xmlns:wpc="http://schemas.microsoft.com/office/word/2010/wordprocessingCanvas" xmlns:cx="http://schemas.microsoft.com/office/drawing/2014/chartex" xmlns:cx1="http://schemas.microsoft.com/office/drawing/2015/9/8/chartex" xmlns:cx2="http://schemas.microsoft.com/office/drawing/2015/10/21/chartex" xmlns:cx3="http://schemas.microsoft.com/office/drawing/2016/5/9/chartex" xmlns:cx4="http://schemas.microsoft.com/office/drawing/2016/5/10/chartex" xmlns:cx5="http://schemas.microsoft.com/office/drawing/2016/5/11/chartex" xmlns:cx6="http://schemas.microsoft.com/office/drawing/2016/5/12/chartex" xmlns:cx7="http://schemas.microsoft.com/office/drawing/2016/5/13/chartex" xmlns:cx8="http://schemas.microsoft.com/office/drawing/2016/5/14/chartex" xmlns:mc="http://schemas.openxmlformats.org/markup-compatibility/2006" xmlns:aink="http://schemas.microsoft.com/office/drawing/2016/ink" xmlns:am3d="http://schemas.microsoft.com/office/drawing/2017/model3d" xmlns:o="urn:schemas-microsoft-com:office:office" xmlns:r="http://schemas.openxmlformats.org/officeDocument/2006/relationships" xmlns:m="http://schemas.openxmlformats.org/officeDocument/2006/math" xmlns:v="urn:schemas-microsoft-com:vml" xmlns:wp14="http://schemas.microsoft.com/office/word/2010/wordprocessingDrawing" xmlns:wp="http://schemas.openxmlformats.org/drawingml/2006/wordprocessingDrawing" xmlns:w10="urn:schemas-microsoft-com:office:word" xmlns:w="http://schemas.openxmlformats.org/wordprocessingml/2006/main" xmlns:w14="http://schemas.microsoft.com/office/word/2010/wordml" xmlns:w15="http://schemas.microsoft.com/office/word/2012/wordml" xmlns:w16cid="http://schemas.microsoft.com/office/word/2016/wordml/cid" xmlns:w16se="http://schemas.microsoft.com/office/word/2015/wordml/symex" xmlns:wpg="http://schemas.microsoft.com/office/word/2010/wordprocessingGroup" xmlns:wpi="http://schemas.microsoft.com/office/word/2010/wordprocessingInk" xmlns:wne="http://schemas.microsoft.com/office/word/2006/wordml" xmlns:wps="http://schemas.microsoft.com/office/word/2010/wordprocessingShape" mc:Ignorable="w14 w15 w16se w16cid wp14">
+<w:endnotes xmlns:wpc="http://schemas.microsoft.com/office/word/2010/wordprocessingCanvas" xmlns:mc="http://schemas.openxmlformats.org/markup-compatibility/2006" xmlns:o="urn:schemas-microsoft-com:office:office" xmlns:r="http://schemas.openxmlformats.org/officeDocument/2006/relationships" xmlns:m="http://schemas.openxmlformats.org/officeDocument/2006/math" xmlns:v="urn:schemas-microsoft-com:vml" xmlns:wp14="http://schemas.microsoft.com/office/word/2010/wordprocessingDrawing" xmlns:wp="http://schemas.openxmlformats.org/drawingml/2006/wordprocessingDrawing" xmlns:w10="urn:schemas-microsoft-com:office:word" xmlns:w="http://schemas.openxmlformats.org/wordprocessingml/2006/main" xmlns:w14="http://schemas.microsoft.com/office/word/2010/wordml" xmlns:w15="http://schemas.microsoft.com/office/word/2012/wordml" xmlns:wpg="http://schemas.microsoft.com/office/word/2010/wordprocessingGroup" xmlns:wpi="http://schemas.microsoft.com/office/word/2010/wordprocessingInk" xmlns:wne="http://schemas.microsoft.com/office/word/2006/wordml" xmlns:wps="http://schemas.microsoft.com/office/word/2010/wordprocessingShape" mc:Ignorable="w14 w15 wp14">
   <w:endnote w:type="separator" w:id="-1">
     <w:p>
       <w:pPr>
@@ -3688,7 +3688,7 @@
 </file>
 
 <file path=word/footnotes.xml><?xml version="1.0" encoding="utf-8"?>
-<w:footnotes xmlns:wpc="http://schemas.microsoft.com/office/word/2010/wordprocessingCanvas" xmlns:cx="http://schemas.microsoft.com/office/drawing/2014/chartex" xmlns:cx1="http://schemas.microsoft.com/office/drawing/2015/9/8/chartex" xmlns:cx2="http://schemas.microsoft.com/office/drawing/2015/10/21/chartex" xmlns:cx3="http://schemas.microsoft.com/office/drawing/2016/5/9/chartex" xmlns:cx4="http://schemas.microsoft.com/office/drawing/2016/5/10/chartex" xmlns:cx5="http://schemas.microsoft.com/office/drawing/2016/5/11/chartex" xmlns:cx6="http://schemas.microsoft.com/office/drawing/2016/5/12/chartex" xmlns:cx7="http://schemas.microsoft.com/office/drawing/2016/5/13/chartex" xmlns:cx8="http://schemas.microsoft.com/office/drawing/2016/5/14/chartex" xmlns:mc="http://schemas.openxmlformats.org/markup-compatibility/2006" xmlns:aink="http://schemas.microsoft.com/office/drawing/2016/ink" xmlns:am3d="http://schemas.microsoft.com/office/drawing/2017/model3d" xmlns:o="urn:schemas-microsoft-com:office:office" xmlns:r="http://schemas.openxmlformats.org/officeDocument/2006/relationships" xmlns:m="http://schemas.openxmlformats.org/officeDocument/2006/math" xmlns:v="urn:schemas-microsoft-com:vml" xmlns:wp14="http://schemas.microsoft.com/office/word/2010/wordprocessingDrawing" xmlns:wp="http://schemas.openxmlformats.org/drawingml/2006/wordprocessingDrawing" xmlns:w10="urn:schemas-microsoft-com:office:word" xmlns:w="http://schemas.openxmlformats.org/wordprocessingml/2006/main" xmlns:w14="http://schemas.microsoft.com/office/word/2010/wordml" xmlns:w15="http://schemas.microsoft.com/office/word/2012/wordml" xmlns:w16cid="http://schemas.microsoft.com/office/word/2016/wordml/cid" xmlns:w16se="http://schemas.microsoft.com/office/word/2015/wordml/symex" xmlns:wpg="http://schemas.microsoft.com/office/word/2010/wordprocessingGroup" xmlns:wpi="http://schemas.microsoft.com/office/word/2010/wordprocessingInk" xmlns:wne="http://schemas.microsoft.com/office/word/2006/wordml" xmlns:wps="http://schemas.microsoft.com/office/word/2010/wordprocessingShape" mc:Ignorable="w14 w15 w16se w16cid wp14">
+<w:footnotes xmlns:wpc="http://schemas.microsoft.com/office/word/2010/wordprocessingCanvas" xmlns:mc="http://schemas.openxmlformats.org/markup-compatibility/2006" xmlns:o="urn:schemas-microsoft-com:office:office" xmlns:r="http://schemas.openxmlformats.org/officeDocument/2006/relationships" xmlns:m="http://schemas.openxmlformats.org/officeDocument/2006/math" xmlns:v="urn:schemas-microsoft-com:vml" xmlns:wp14="http://schemas.microsoft.com/office/word/2010/wordprocessingDrawing" xmlns:wp="http://schemas.openxmlformats.org/drawingml/2006/wordprocessingDrawing" xmlns:w10="urn:schemas-microsoft-com:office:word" xmlns:w="http://schemas.openxmlformats.org/wordprocessingml/2006/main" xmlns:w14="http://schemas.microsoft.com/office/word/2010/wordml" xmlns:w15="http://schemas.microsoft.com/office/word/2012/wordml" xmlns:wpg="http://schemas.microsoft.com/office/word/2010/wordprocessingGroup" xmlns:wpi="http://schemas.microsoft.com/office/word/2010/wordprocessingInk" xmlns:wne="http://schemas.microsoft.com/office/word/2006/wordml" xmlns:wps="http://schemas.microsoft.com/office/word/2010/wordprocessingShape" mc:Ignorable="w14 w15 wp14">
   <w:footnote w:type="separator" w:id="-1">
     <w:p>
       <w:pPr>
@@ -3713,7 +3713,7 @@
 </file>
 
 <file path=word/numbering.xml><?xml version="1.0" encoding="utf-8"?>
-<w:numbering xmlns:wpc="http://schemas.microsoft.com/office/word/2010/wordprocessingCanvas" xmlns:cx="http://schemas.microsoft.com/office/drawing/2014/chartex" xmlns:cx1="http://schemas.microsoft.com/office/drawing/2015/9/8/chartex" xmlns:cx2="http://schemas.microsoft.com/office/drawing/2015/10/21/chartex" xmlns:cx3="http://schemas.microsoft.com/office/drawing/2016/5/9/chartex" xmlns:cx4="http://schemas.microsoft.com/office/drawing/2016/5/10/chartex" xmlns:cx5="http://schemas.microsoft.com/office/drawing/2016/5/11/chartex" xmlns:cx6="http://schemas.microsoft.com/office/drawing/2016/5/12/chartex" xmlns:cx7="http://schemas.microsoft.com/office/drawing/2016/5/13/chartex" xmlns:cx8="http://schemas.microsoft.com/office/drawing/2016/5/14/chartex" xmlns:mc="http://schemas.openxmlformats.org/markup-compatibility/2006" xmlns:aink="http://schemas.microsoft.com/office/drawing/2016/ink" xmlns:am3d="http://schemas.microsoft.com/office/drawing/2017/model3d" xmlns:o="urn:schemas-microsoft-com:office:office" xmlns:r="http://schemas.openxmlformats.org/officeDocument/2006/relationships" xmlns:m="http://schemas.openxmlformats.org/officeDocument/2006/math" xmlns:v="urn:schemas-microsoft-com:vml" xmlns:wp14="http://schemas.microsoft.com/office/word/2010/wordprocessingDrawing" xmlns:wp="http://schemas.openxmlformats.org/drawingml/2006/wordprocessingDrawing" xmlns:w10="urn:schemas-microsoft-com:office:word" xmlns:w="http://schemas.openxmlformats.org/wordprocessingml/2006/main" xmlns:w14="http://schemas.microsoft.com/office/word/2010/wordml" xmlns:w15="http://schemas.microsoft.com/office/word/2012/wordml" xmlns:w16cid="http://schemas.microsoft.com/office/word/2016/wordml/cid" xmlns:w16se="http://schemas.microsoft.com/office/word/2015/wordml/symex" xmlns:wpg="http://schemas.microsoft.com/office/word/2010/wordprocessingGroup" xmlns:wpi="http://schemas.microsoft.com/office/word/2010/wordprocessingInk" xmlns:wne="http://schemas.microsoft.com/office/word/2006/wordml" xmlns:wps="http://schemas.microsoft.com/office/word/2010/wordprocessingShape" mc:Ignorable="w14 w15 w16se w16cid wp14">
+<w:numbering xmlns:wpc="http://schemas.microsoft.com/office/word/2010/wordprocessingCanvas" xmlns:mc="http://schemas.openxmlformats.org/markup-compatibility/2006" xmlns:o="urn:schemas-microsoft-com:office:office" xmlns:r="http://schemas.openxmlformats.org/officeDocument/2006/relationships" xmlns:m="http://schemas.openxmlformats.org/officeDocument/2006/math" xmlns:v="urn:schemas-microsoft-com:vml" xmlns:wp14="http://schemas.microsoft.com/office/word/2010/wordprocessingDrawing" xmlns:wp="http://schemas.openxmlformats.org/drawingml/2006/wordprocessingDrawing" xmlns:w10="urn:schemas-microsoft-com:office:word" xmlns:w="http://schemas.openxmlformats.org/wordprocessingml/2006/main" xmlns:w14="http://schemas.microsoft.com/office/word/2010/wordml" xmlns:w15="http://schemas.microsoft.com/office/word/2012/wordml" xmlns:wpg="http://schemas.microsoft.com/office/word/2010/wordprocessingGroup" xmlns:wpi="http://schemas.microsoft.com/office/word/2010/wordprocessingInk" xmlns:wne="http://schemas.microsoft.com/office/word/2006/wordml" xmlns:wps="http://schemas.microsoft.com/office/word/2010/wordprocessingShape" mc:Ignorable="w14 w15 wp14">
   <w:numPicBullet w:numPicBulletId="0">
     <w:pict>
       <v:shapetype id="_x0000_t75" coordsize="21600,21600" o:spt="75" o:preferrelative="t" path="m@4@5l@4@11@9@11@9@5xe" filled="f" stroked="f">
@@ -4816,7 +4816,7 @@
 </file>
 
 <file path=word/styles.xml><?xml version="1.0" encoding="utf-8"?>
-<w:styles xmlns:mc="http://schemas.openxmlformats.org/markup-compatibility/2006" xmlns:r="http://schemas.openxmlformats.org/officeDocument/2006/relationships" xmlns:w="http://schemas.openxmlformats.org/wordprocessingml/2006/main" xmlns:w14="http://schemas.microsoft.com/office/word/2010/wordml" xmlns:w15="http://schemas.microsoft.com/office/word/2012/wordml" xmlns:w16cid="http://schemas.microsoft.com/office/word/2016/wordml/cid" xmlns:w16se="http://schemas.microsoft.com/office/word/2015/wordml/symex" mc:Ignorable="w14 w15 w16se w16cid">
+<w:styles xmlns:mc="http://schemas.openxmlformats.org/markup-compatibility/2006" xmlns:r="http://schemas.openxmlformats.org/officeDocument/2006/relationships" xmlns:w="http://schemas.openxmlformats.org/wordprocessingml/2006/main" xmlns:w14="http://schemas.microsoft.com/office/word/2010/wordml" xmlns:w15="http://schemas.microsoft.com/office/word/2012/wordml" mc:Ignorable="w14 w15">
   <w:docDefaults>
     <w:rPrDefault>
       <w:rPr>
@@ -4832,7 +4832,7 @@
       </w:pPr>
     </w:pPrDefault>
   </w:docDefaults>
-  <w:latentStyles w:defLockedState="0" w:defUIPriority="99" w:defSemiHidden="0" w:defUnhideWhenUsed="0" w:defQFormat="0" w:count="375">
+  <w:latentStyles w:defLockedState="0" w:defUIPriority="99" w:defSemiHidden="0" w:defUnhideWhenUsed="0" w:defQFormat="0" w:count="371">
     <w:lsdException w:name="Normal" w:uiPriority="0" w:qFormat="1"/>
     <w:lsdException w:name="heading 1" w:uiPriority="9" w:qFormat="1"/>
     <w:lsdException w:name="heading 2" w:semiHidden="1" w:uiPriority="9" w:unhideWhenUsed="1" w:qFormat="1"/>
@@ -4938,6 +4938,7 @@
     <w:lsdException w:name="HTML Sample" w:semiHidden="1" w:unhideWhenUsed="1"/>
     <w:lsdException w:name="HTML Typewriter" w:semiHidden="1" w:unhideWhenUsed="1"/>
     <w:lsdException w:name="HTML Variable" w:semiHidden="1" w:unhideWhenUsed="1"/>
+    <w:lsdException w:name="Normal Table" w:semiHidden="1" w:unhideWhenUsed="1"/>
     <w:lsdException w:name="annotation subject" w:semiHidden="1" w:unhideWhenUsed="1"/>
     <w:lsdException w:name="No List" w:semiHidden="1" w:unhideWhenUsed="1"/>
     <w:lsdException w:name="Outline List 1" w:semiHidden="1" w:unhideWhenUsed="1"/>
@@ -4984,8 +4985,10 @@
     <w:lsdException w:name="Table Subtle 2" w:semiHidden="1" w:unhideWhenUsed="1"/>
     <w:lsdException w:name="Table Web 1" w:semiHidden="1" w:unhideWhenUsed="1"/>
     <w:lsdException w:name="Table Web 2" w:semiHidden="1" w:unhideWhenUsed="1"/>
+    <w:lsdException w:name="Table Web 3" w:semiHidden="1" w:unhideWhenUsed="1"/>
     <w:lsdException w:name="Balloon Text" w:semiHidden="1" w:unhideWhenUsed="1"/>
     <w:lsdException w:name="Table Grid" w:uiPriority="39"/>
+    <w:lsdException w:name="Table Theme" w:semiHidden="1" w:unhideWhenUsed="1"/>
     <w:lsdException w:name="Placeholder Text" w:semiHidden="1"/>
     <w:lsdException w:name="No Spacing" w:uiPriority="1" w:qFormat="1"/>
     <w:lsdException w:name="Light Shading" w:uiPriority="60"/>
@@ -5201,10 +5204,6 @@
     <w:lsdException w:name="List Table 5 Dark Accent 6" w:uiPriority="50"/>
     <w:lsdException w:name="List Table 6 Colorful Accent 6" w:uiPriority="51"/>
     <w:lsdException w:name="List Table 7 Colorful Accent 6" w:uiPriority="52"/>
-    <w:lsdException w:name="Mention" w:semiHidden="1" w:unhideWhenUsed="1"/>
-    <w:lsdException w:name="Smart Hyperlink" w:semiHidden="1" w:unhideWhenUsed="1"/>
-    <w:lsdException w:name="Hashtag" w:semiHidden="1" w:unhideWhenUsed="1"/>
-    <w:lsdException w:name="Unresolved Mention" w:semiHidden="1" w:unhideWhenUsed="1"/>
   </w:latentStyles>
   <w:style w:type="paragraph" w:default="1" w:styleId="Normal">
     <w:name w:val="Normal"/>
@@ -5503,7 +5502,7 @@
       <w:szCs w:val="24"/>
     </w:rPr>
   </w:style>
-  <w:style w:type="character" w:styleId="Mention">
+  <w:style w:type="character" w:customStyle="1" w:styleId="Mention">
     <w:name w:val="Mention"/>
     <w:basedOn w:val="DefaultParagraphFont"/>
     <w:uiPriority w:val="99"/>
@@ -5784,7 +5783,7 @@
 </file>
 
 <file path=customXml/itemProps1.xml><?xml version="1.0" encoding="utf-8"?>
-<ds:datastoreItem xmlns:ds="http://schemas.openxmlformats.org/officeDocument/2006/customXml" ds:itemID="{D678D7AD-907E-48FA-B623-3998E124C35C}">
+<ds:datastoreItem xmlns:ds="http://schemas.openxmlformats.org/officeDocument/2006/customXml" ds:itemID="{A23AC81E-3D93-43E0-8787-C61A085D95C2}">
   <ds:schemaRefs>
     <ds:schemaRef ds:uri="http://schemas.openxmlformats.org/officeDocument/2006/bibliography"/>
   </ds:schemaRefs>

</xml_diff>